<commit_message>
version final del administrador version final docente
</commit_message>
<xml_diff>
--- a/trunk/docs/Entregables/Manuales de Usuario/ManualUsuario_AdministradorV1.0.docx
+++ b/trunk/docs/Entregables/Manuales de Usuario/ManualUsuario_AdministradorV1.0.docx
@@ -1,6 +1,6 @@
 
 <file path=word/document.xml><?xml version="1.0" encoding="utf-8"?>
-<w:document xmlns:wpc="http://schemas.microsoft.com/office/word/2010/wordprocessingCanvas" xmlns:cx="http://schemas.microsoft.com/office/drawing/2014/chartex" xmlns:cx1="http://schemas.microsoft.com/office/drawing/2015/9/8/chartex" xmlns:cx2="http://schemas.microsoft.com/office/drawing/2015/10/21/chartex" xmlns:cx3="http://schemas.microsoft.com/office/drawing/2016/5/9/chartex" xmlns:cx4="http://schemas.microsoft.com/office/drawing/2016/5/10/chartex" xmlns:cx5="http://schemas.microsoft.com/office/drawing/2016/5/11/chartex" xmlns:mc="http://schemas.openxmlformats.org/markup-compatibility/2006" xmlns:o="urn:schemas-microsoft-com:office:office" xmlns:r="http://schemas.openxmlformats.org/officeDocument/2006/relationships" xmlns:m="http://schemas.openxmlformats.org/officeDocument/2006/math" xmlns:v="urn:schemas-microsoft-com:vml" xmlns:wp14="http://schemas.microsoft.com/office/word/2010/wordprocessingDrawing" xmlns:wp="http://schemas.openxmlformats.org/drawingml/2006/wordprocessingDrawing" xmlns:w10="urn:schemas-microsoft-com:office:word" xmlns:w="http://schemas.openxmlformats.org/wordprocessingml/2006/main" xmlns:w14="http://schemas.microsoft.com/office/word/2010/wordml" xmlns:w15="http://schemas.microsoft.com/office/word/2012/wordml" xmlns:w16se="http://schemas.microsoft.com/office/word/2015/wordml/symex" xmlns:wpg="http://schemas.microsoft.com/office/word/2010/wordprocessingGroup" xmlns:wpi="http://schemas.microsoft.com/office/word/2010/wordprocessingInk" xmlns:wne="http://schemas.microsoft.com/office/word/2006/wordml" xmlns:wps="http://schemas.microsoft.com/office/word/2010/wordprocessingShape" mc:Ignorable="w14 w15 w16se wp14">
+<w:document xmlns:wpc="http://schemas.microsoft.com/office/word/2010/wordprocessingCanvas" xmlns:mc="http://schemas.openxmlformats.org/markup-compatibility/2006" xmlns:o="urn:schemas-microsoft-com:office:office" xmlns:r="http://schemas.openxmlformats.org/officeDocument/2006/relationships" xmlns:m="http://schemas.openxmlformats.org/officeDocument/2006/math" xmlns:v="urn:schemas-microsoft-com:vml" xmlns:wp14="http://schemas.microsoft.com/office/word/2010/wordprocessingDrawing" xmlns:wp="http://schemas.openxmlformats.org/drawingml/2006/wordprocessingDrawing" xmlns:w10="urn:schemas-microsoft-com:office:word" xmlns:w="http://schemas.openxmlformats.org/wordprocessingml/2006/main" xmlns:w14="http://schemas.microsoft.com/office/word/2010/wordml" xmlns:w15="http://schemas.microsoft.com/office/word/2012/wordml" xmlns:wpg="http://schemas.microsoft.com/office/word/2010/wordprocessingGroup" xmlns:wpi="http://schemas.microsoft.com/office/word/2010/wordprocessingInk" xmlns:wne="http://schemas.microsoft.com/office/word/2006/wordml" xmlns:wps="http://schemas.microsoft.com/office/word/2010/wordprocessingShape" mc:Ignorable="w14 w15 wp14">
   <w:body>
     <w:p>
       <w:pPr>
@@ -335,7 +335,7 @@
     </w:p>
     <w:p>
       <w:pPr>
-        <w:pStyle w:val="Ttulo"/>
+        <w:pStyle w:val="Puesto"/>
         <w:widowControl w:val="0"/>
         <w:spacing w:before="40" w:after="40"/>
         <w:rPr>
@@ -348,7 +348,7 @@
     </w:p>
     <w:p>
       <w:pPr>
-        <w:pStyle w:val="Ttulo"/>
+        <w:pStyle w:val="Puesto"/>
         <w:widowControl w:val="0"/>
         <w:spacing w:before="40" w:after="40"/>
         <w:rPr>
@@ -361,7 +361,7 @@
     </w:p>
     <w:p>
       <w:pPr>
-        <w:pStyle w:val="Ttulo"/>
+        <w:pStyle w:val="Puesto"/>
         <w:rPr>
           <w:rFonts w:ascii="Arial" w:eastAsia="Arial Black" w:hAnsi="Arial" w:cs="Arial"/>
           <w:color w:val="000000"/>
@@ -1025,7 +1025,7 @@
     </w:p>
     <w:p>
       <w:pPr>
-        <w:pStyle w:val="Ttulo"/>
+        <w:pStyle w:val="Puesto"/>
         <w:jc w:val="left"/>
         <w:rPr>
           <w:rFonts w:ascii="Arial" w:hAnsi="Arial" w:cs="Arial"/>
@@ -1314,7 +1314,7 @@
     </w:p>
     <w:p>
       <w:pPr>
-        <w:pStyle w:val="Ttulo"/>
+        <w:pStyle w:val="Puesto"/>
         <w:rPr>
           <w:rFonts w:ascii="Arial" w:hAnsi="Arial" w:cs="Arial"/>
           <w:sz w:val="22"/>
@@ -1960,7 +1960,7 @@
     </w:p>
     <w:p>
       <w:pPr>
-        <w:pStyle w:val="TtuloTDC"/>
+        <w:pStyle w:val="TtulodeTDC"/>
         <w:rPr>
           <w:lang w:val="es-ES"/>
         </w:rPr>
@@ -1978,7 +1978,11 @@
     <w:sdt>
       <w:sdtPr>
         <w:rPr>
-          <w:lang w:val="es-ES"/>
+          <w:rFonts w:ascii="Verdana" w:eastAsia="Times New Roman" w:hAnsi="Verdana" w:cs="Times New Roman"/>
+          <w:color w:val="auto"/>
+          <w:sz w:val="20"/>
+          <w:szCs w:val="20"/>
+          <w:lang w:val="es-ES" w:eastAsia="en-US"/>
         </w:rPr>
         <w:id w:val="-852111221"/>
         <w:docPartObj>
@@ -1988,19 +1992,14 @@
       </w:sdtPr>
       <w:sdtEndPr>
         <w:rPr>
-          <w:rFonts w:ascii="Verdana" w:eastAsia="Times New Roman" w:hAnsi="Verdana" w:cs="Times New Roman"/>
           <w:b/>
           <w:bCs/>
-          <w:color w:val="auto"/>
-          <w:sz w:val="20"/>
-          <w:szCs w:val="20"/>
-          <w:lang w:eastAsia="en-US"/>
         </w:rPr>
       </w:sdtEndPr>
       <w:sdtContent>
         <w:p>
           <w:pPr>
-            <w:pStyle w:val="TtuloTDC"/>
+            <w:pStyle w:val="TtulodeTDC"/>
           </w:pPr>
           <w:r>
             <w:rPr>
@@ -3080,8 +3079,6 @@
               <w:fldChar w:fldCharType="end"/>
             </w:r>
           </w:hyperlink>
-          <w:bookmarkStart w:id="0" w:name="_GoBack"/>
-          <w:bookmarkEnd w:id="0"/>
         </w:p>
         <w:p>
           <w:pPr>
@@ -3560,11 +3557,11 @@
           <w:numId w:val="15"/>
         </w:numPr>
       </w:pPr>
-      <w:bookmarkStart w:id="1" w:name="_Toc465409779"/>
+      <w:bookmarkStart w:id="0" w:name="_Toc465409779"/>
       <w:r>
         <w:t>Login</w:t>
       </w:r>
-      <w:bookmarkEnd w:id="1"/>
+      <w:bookmarkEnd w:id="0"/>
     </w:p>
     <w:p>
       <w:pPr>
@@ -3610,7 +3607,7 @@
           <w:noProof/>
           <w:sz w:val="22"/>
           <w:szCs w:val="22"/>
-          <w:lang w:val="es-419" w:eastAsia="es-419"/>
+          <w:lang w:val="es-AR" w:eastAsia="es-AR"/>
         </w:rPr>
         <w:drawing>
           <wp:inline distT="0" distB="0" distL="0" distR="0">
@@ -3685,14 +3682,14 @@
           <w:lang w:val="es-ES" w:eastAsia="es-ES"/>
         </w:rPr>
       </w:pPr>
-      <w:bookmarkStart w:id="2" w:name="_Toc465409780"/>
+      <w:bookmarkStart w:id="1" w:name="_Toc465409780"/>
       <w:r>
         <w:rPr>
           <w:lang w:val="es-ES" w:eastAsia="es-ES"/>
         </w:rPr>
         <w:t>Tablero General</w:t>
       </w:r>
-      <w:bookmarkEnd w:id="2"/>
+      <w:bookmarkEnd w:id="1"/>
     </w:p>
     <w:p>
       <w:pPr>
@@ -3729,7 +3726,7 @@
       <w:r>
         <w:rPr>
           <w:noProof/>
-          <w:lang w:val="es-419" w:eastAsia="es-419"/>
+          <w:lang w:val="es-AR" w:eastAsia="es-AR"/>
         </w:rPr>
         <w:drawing>
           <wp:inline distT="0" distB="0" distL="0" distR="0">
@@ -3805,7 +3802,7 @@
           <w:lang w:val="es-ES" w:eastAsia="es-ES"/>
         </w:rPr>
       </w:pPr>
-      <w:bookmarkStart w:id="3" w:name="_Toc465409781"/>
+      <w:bookmarkStart w:id="2" w:name="_Toc465409781"/>
       <w:r>
         <w:rPr>
           <w:lang w:val="es-ES" w:eastAsia="es-ES"/>
@@ -3813,7 +3810,7 @@
         <w:lastRenderedPageBreak/>
         <w:t>Administrar Alumnos</w:t>
       </w:r>
-      <w:bookmarkEnd w:id="3"/>
+      <w:bookmarkEnd w:id="2"/>
     </w:p>
     <w:p>
       <w:pPr>
@@ -3867,7 +3864,7 @@
       <w:r>
         <w:rPr>
           <w:noProof/>
-          <w:lang w:val="es-419" w:eastAsia="es-419"/>
+          <w:lang w:val="es-AR" w:eastAsia="es-AR"/>
         </w:rPr>
         <w:drawing>
           <wp:inline distT="0" distB="0" distL="0" distR="0">
@@ -3938,14 +3935,14 @@
           <w:lang w:val="es-ES" w:eastAsia="es-ES"/>
         </w:rPr>
       </w:pPr>
-      <w:bookmarkStart w:id="4" w:name="_Toc465409782"/>
+      <w:bookmarkStart w:id="3" w:name="_Toc465409782"/>
       <w:r>
         <w:rPr>
           <w:lang w:val="es-ES" w:eastAsia="es-ES"/>
         </w:rPr>
         <w:t>Generar Alta Alumno</w:t>
       </w:r>
-      <w:bookmarkEnd w:id="4"/>
+      <w:bookmarkEnd w:id="3"/>
     </w:p>
     <w:p>
       <w:pPr>
@@ -4002,7 +3999,7 @@
       <w:r>
         <w:rPr>
           <w:noProof/>
-          <w:lang w:val="es-419" w:eastAsia="es-419"/>
+          <w:lang w:val="es-AR" w:eastAsia="es-AR"/>
         </w:rPr>
         <w:lastRenderedPageBreak/>
         <w:drawing>
@@ -4102,20 +4099,14 @@
           <w:lang w:val="es-ES" w:eastAsia="es-ES"/>
         </w:rPr>
       </w:pPr>
-      <w:bookmarkStart w:id="5" w:name="_Toc465409783"/>
-      <w:r>
-        <w:rPr>
-          <w:lang w:val="es-ES" w:eastAsia="es-ES"/>
-        </w:rPr>
-        <w:t xml:space="preserve">Editar </w:t>
-      </w:r>
-      <w:r>
-        <w:rPr>
-          <w:lang w:val="es-ES" w:eastAsia="es-ES"/>
-        </w:rPr>
-        <w:t>Alumno</w:t>
-      </w:r>
-      <w:bookmarkEnd w:id="5"/>
+      <w:bookmarkStart w:id="4" w:name="_Toc465409783"/>
+      <w:r>
+        <w:rPr>
+          <w:lang w:val="es-ES" w:eastAsia="es-ES"/>
+        </w:rPr>
+        <w:t>Editar Alumno</w:t>
+      </w:r>
+      <w:bookmarkEnd w:id="4"/>
     </w:p>
     <w:p>
       <w:pPr>
@@ -4129,36 +4120,12 @@
         <w:rPr>
           <w:lang w:val="es-ES" w:eastAsia="es-ES"/>
         </w:rPr>
-        <w:t xml:space="preserve">Para realizar la edición de un </w:t>
-      </w:r>
-      <w:r>
-        <w:rPr>
-          <w:lang w:val="es-ES" w:eastAsia="es-ES"/>
-        </w:rPr>
-        <w:t>Alumno</w:t>
-      </w:r>
-      <w:r>
-        <w:rPr>
-          <w:lang w:val="es-ES" w:eastAsia="es-ES"/>
-        </w:rPr>
-        <w:t xml:space="preserve">, previamente se debe posicionar sobre cual se desea trabajar dentro del listado de </w:t>
-      </w:r>
-      <w:r>
-        <w:rPr>
-          <w:lang w:val="es-ES" w:eastAsia="es-ES"/>
-        </w:rPr>
-        <w:t>Alumnos</w:t>
-      </w:r>
-      <w:r>
-        <w:rPr>
-          <w:lang w:val="es-ES" w:eastAsia="es-ES"/>
-        </w:rPr>
-        <w:t xml:space="preserve"> disponibles. Luego realizar click en el botón </w:t>
+        <w:t xml:space="preserve">Para realizar la edición de un Alumno, previamente se debe posicionar sobre cual se desea trabajar dentro del listado de Alumnos disponibles. Luego realizar click en el botón </w:t>
       </w:r>
       <w:r>
         <w:rPr>
           <w:noProof/>
-          <w:lang w:val="es-419" w:eastAsia="es-419"/>
+          <w:lang w:val="es-AR" w:eastAsia="es-AR"/>
         </w:rPr>
         <w:drawing>
           <wp:inline distT="0" distB="0" distL="0" distR="0" wp14:anchorId="0548F8FC" wp14:editId="5B847CD0">
@@ -4231,7 +4198,7 @@
       <w:r>
         <w:rPr>
           <w:noProof/>
-          <w:lang w:val="es-419" w:eastAsia="es-419"/>
+          <w:lang w:val="es-AR" w:eastAsia="es-AR"/>
         </w:rPr>
         <w:lastRenderedPageBreak/>
         <w:drawing>
@@ -4323,20 +4290,14 @@
           <w:lang w:val="es-ES" w:eastAsia="es-ES"/>
         </w:rPr>
       </w:pPr>
-      <w:bookmarkStart w:id="6" w:name="_Toc465409784"/>
-      <w:r>
-        <w:rPr>
-          <w:lang w:val="es-ES" w:eastAsia="es-ES"/>
-        </w:rPr>
-        <w:t xml:space="preserve">Eliminar </w:t>
-      </w:r>
-      <w:r>
-        <w:rPr>
-          <w:lang w:val="es-ES" w:eastAsia="es-ES"/>
-        </w:rPr>
-        <w:t>Alumno</w:t>
-      </w:r>
-      <w:bookmarkEnd w:id="6"/>
+      <w:bookmarkStart w:id="5" w:name="_Toc465409784"/>
+      <w:r>
+        <w:rPr>
+          <w:lang w:val="es-ES" w:eastAsia="es-ES"/>
+        </w:rPr>
+        <w:t>Eliminar Alumno</w:t>
+      </w:r>
+      <w:bookmarkEnd w:id="5"/>
     </w:p>
     <w:p>
       <w:pPr>
@@ -4350,36 +4311,12 @@
         <w:rPr>
           <w:lang w:val="es-ES" w:eastAsia="es-ES"/>
         </w:rPr>
-        <w:t xml:space="preserve">Para realizar la eliminación de un </w:t>
-      </w:r>
-      <w:r>
-        <w:rPr>
-          <w:lang w:val="es-ES" w:eastAsia="es-ES"/>
-        </w:rPr>
-        <w:t>alumno</w:t>
-      </w:r>
-      <w:r>
-        <w:rPr>
-          <w:lang w:val="es-ES" w:eastAsia="es-ES"/>
-        </w:rPr>
-        <w:t xml:space="preserve">, previamente se debe posicionar sobre cual se desea trabajar dentro del listado de </w:t>
-      </w:r>
-      <w:r>
-        <w:rPr>
-          <w:lang w:val="es-ES" w:eastAsia="es-ES"/>
-        </w:rPr>
-        <w:t>alumnos</w:t>
-      </w:r>
-      <w:r>
-        <w:rPr>
-          <w:lang w:val="es-ES" w:eastAsia="es-ES"/>
-        </w:rPr>
-        <w:t xml:space="preserve"> disponibles. Luego realizar click en el botón </w:t>
+        <w:t xml:space="preserve">Para realizar la eliminación de un alumno, previamente se debe posicionar sobre cual se desea trabajar dentro del listado de alumnos disponibles. Luego realizar click en el botón </w:t>
       </w:r>
       <w:r>
         <w:rPr>
           <w:noProof/>
-          <w:lang w:val="es-419" w:eastAsia="es-419"/>
+          <w:lang w:val="es-AR" w:eastAsia="es-AR"/>
         </w:rPr>
         <w:drawing>
           <wp:inline distT="0" distB="0" distL="0" distR="0" wp14:anchorId="21036A62" wp14:editId="1B14F7F6">
@@ -4461,7 +4398,7 @@
       <w:r>
         <w:rPr>
           <w:noProof/>
-          <w:lang w:val="es-419" w:eastAsia="es-419"/>
+          <w:lang w:val="es-AR" w:eastAsia="es-AR"/>
         </w:rPr>
         <w:lastRenderedPageBreak/>
         <w:drawing>
@@ -4534,20 +4471,14 @@
           <w:lang w:val="es-ES" w:eastAsia="es-ES"/>
         </w:rPr>
       </w:pPr>
-      <w:bookmarkStart w:id="7" w:name="_Toc465409785"/>
-      <w:r>
-        <w:rPr>
-          <w:lang w:val="es-ES" w:eastAsia="es-ES"/>
-        </w:rPr>
-        <w:t>Habilitar</w:t>
-      </w:r>
-      <w:r>
-        <w:rPr>
-          <w:lang w:val="es-ES" w:eastAsia="es-ES"/>
-        </w:rPr>
-        <w:t xml:space="preserve"> Alumno</w:t>
-      </w:r>
-      <w:bookmarkEnd w:id="7"/>
+      <w:bookmarkStart w:id="6" w:name="_Toc465409785"/>
+      <w:r>
+        <w:rPr>
+          <w:lang w:val="es-ES" w:eastAsia="es-ES"/>
+        </w:rPr>
+        <w:t>Habilitar Alumno</w:t>
+      </w:r>
+      <w:bookmarkEnd w:id="6"/>
     </w:p>
     <w:p>
       <w:pPr>
@@ -4562,36 +4493,12 @@
         <w:rPr>
           <w:lang w:val="es-ES" w:eastAsia="es-ES"/>
         </w:rPr>
-        <w:t>Para</w:t>
-      </w:r>
-      <w:r>
-        <w:rPr>
-          <w:lang w:val="es-ES" w:eastAsia="es-ES"/>
-        </w:rPr>
-        <w:t xml:space="preserve"> realizar habilitación </w:t>
-      </w:r>
-      <w:r>
-        <w:rPr>
-          <w:lang w:val="es-ES" w:eastAsia="es-ES"/>
-        </w:rPr>
-        <w:t>de un alumno</w:t>
-      </w:r>
-      <w:r>
-        <w:rPr>
-          <w:lang w:val="es-ES" w:eastAsia="es-ES"/>
-        </w:rPr>
-        <w:t xml:space="preserve"> que fue eliminado</w:t>
-      </w:r>
-      <w:r>
-        <w:rPr>
-          <w:lang w:val="es-ES" w:eastAsia="es-ES"/>
-        </w:rPr>
-        <w:t xml:space="preserve">, previamente se debe posicionar sobre cual se desea trabajar dentro del listado de alumnos disponibles. Luego realizar click en el botón </w:t>
+        <w:t xml:space="preserve">Para realizar habilitación de un alumno que fue eliminado, previamente se debe posicionar sobre cual se desea trabajar dentro del listado de alumnos disponibles. Luego realizar click en el botón </w:t>
       </w:r>
       <w:r>
         <w:rPr>
           <w:noProof/>
-          <w:lang w:val="es-419" w:eastAsia="es-419"/>
+          <w:lang w:val="es-AR" w:eastAsia="es-AR"/>
         </w:rPr>
         <w:drawing>
           <wp:inline distT="0" distB="0" distL="0" distR="0" wp14:anchorId="18A54B29" wp14:editId="18411068">
@@ -4678,7 +4585,7 @@
           <w:lang w:val="es-ES" w:eastAsia="es-ES"/>
         </w:rPr>
       </w:pPr>
-      <w:bookmarkStart w:id="8" w:name="_Toc465409786"/>
+      <w:bookmarkStart w:id="7" w:name="_Toc465409786"/>
       <w:r>
         <w:rPr>
           <w:lang w:val="es-ES" w:eastAsia="es-ES"/>
@@ -4691,7 +4598,7 @@
         </w:rPr>
         <w:t>Docentes</w:t>
       </w:r>
-      <w:bookmarkEnd w:id="8"/>
+      <w:bookmarkEnd w:id="7"/>
     </w:p>
     <w:p>
       <w:pPr>
@@ -4757,7 +4664,7 @@
       <w:r>
         <w:rPr>
           <w:noProof/>
-          <w:lang w:val="es-419" w:eastAsia="es-419"/>
+          <w:lang w:val="es-AR" w:eastAsia="es-AR"/>
         </w:rPr>
         <w:lastRenderedPageBreak/>
         <w:drawing>
@@ -4828,20 +4735,14 @@
           <w:lang w:val="es-ES" w:eastAsia="es-ES"/>
         </w:rPr>
       </w:pPr>
-      <w:bookmarkStart w:id="9" w:name="_Toc465409787"/>
-      <w:r>
-        <w:rPr>
-          <w:lang w:val="es-ES" w:eastAsia="es-ES"/>
-        </w:rPr>
-        <w:t xml:space="preserve">Generar Alta </w:t>
-      </w:r>
-      <w:r>
-        <w:rPr>
-          <w:lang w:val="es-ES" w:eastAsia="es-ES"/>
-        </w:rPr>
-        <w:t>Docente</w:t>
-      </w:r>
-      <w:bookmarkEnd w:id="9"/>
+      <w:bookmarkStart w:id="8" w:name="_Toc465409787"/>
+      <w:r>
+        <w:rPr>
+          <w:lang w:val="es-ES" w:eastAsia="es-ES"/>
+        </w:rPr>
+        <w:t>Generar Alta Docente</w:t>
+      </w:r>
+      <w:bookmarkEnd w:id="8"/>
     </w:p>
     <w:p>
       <w:pPr>
@@ -4855,25 +4756,7 @@
         <w:rPr>
           <w:lang w:val="es-ES" w:eastAsia="es-ES"/>
         </w:rPr>
-        <w:t xml:space="preserve">Si se desea realizar el alta de un alumno primero debemos seleccionar la opción </w:t>
-      </w:r>
-      <w:r>
-        <w:rPr>
-          <w:lang w:val="es-ES" w:eastAsia="es-ES"/>
-        </w:rPr>
-        <w:t>Docentes</w:t>
-      </w:r>
-      <w:r>
-        <w:rPr>
-          <w:lang w:val="es-ES" w:eastAsia="es-ES"/>
-        </w:rPr>
-        <w:t xml:space="preserve"> del menú principal. Luego de esto Seleccionar el botón “+ Nuevo”</w:t>
-      </w:r>
-      <w:r>
-        <w:rPr>
-          <w:lang w:val="es-ES" w:eastAsia="es-ES"/>
-        </w:rPr>
-        <w:t>.</w:t>
+        <w:t>Si se desea realizar el alta de un alumno primero debemos seleccionar la opción Docentes del menú principal. Luego de esto Seleccionar el botón “+ Nuevo”.</w:t>
       </w:r>
     </w:p>
     <w:p>
@@ -4895,7 +4778,7 @@
       <w:r>
         <w:rPr>
           <w:noProof/>
-          <w:lang w:val="es-419" w:eastAsia="es-419"/>
+          <w:lang w:val="es-AR" w:eastAsia="es-AR"/>
         </w:rPr>
         <w:lastRenderedPageBreak/>
         <w:drawing>
@@ -4997,20 +4880,14 @@
           <w:lang w:val="es-ES" w:eastAsia="es-ES"/>
         </w:rPr>
       </w:pPr>
-      <w:bookmarkStart w:id="10" w:name="_Toc465409788"/>
-      <w:r>
-        <w:rPr>
-          <w:lang w:val="es-ES" w:eastAsia="es-ES"/>
-        </w:rPr>
-        <w:t>Editar</w:t>
-      </w:r>
-      <w:r>
-        <w:rPr>
-          <w:lang w:val="es-ES" w:eastAsia="es-ES"/>
-        </w:rPr>
-        <w:t xml:space="preserve"> Docente</w:t>
-      </w:r>
-      <w:bookmarkEnd w:id="10"/>
+      <w:bookmarkStart w:id="9" w:name="_Toc465409788"/>
+      <w:r>
+        <w:rPr>
+          <w:lang w:val="es-ES" w:eastAsia="es-ES"/>
+        </w:rPr>
+        <w:t>Editar Docente</w:t>
+      </w:r>
+      <w:bookmarkEnd w:id="9"/>
     </w:p>
     <w:p>
       <w:pPr>
@@ -5059,7 +4936,7 @@
       <w:r>
         <w:rPr>
           <w:noProof/>
-          <w:lang w:val="es-419" w:eastAsia="es-419"/>
+          <w:lang w:val="es-AR" w:eastAsia="es-AR"/>
         </w:rPr>
         <w:drawing>
           <wp:inline distT="0" distB="0" distL="0" distR="0">
@@ -5136,7 +5013,7 @@
       <w:r>
         <w:rPr>
           <w:noProof/>
-          <w:lang w:val="es-419" w:eastAsia="es-419"/>
+          <w:lang w:val="es-AR" w:eastAsia="es-AR"/>
         </w:rPr>
         <w:lastRenderedPageBreak/>
         <w:drawing>
@@ -5208,13 +5085,7 @@
         <w:rPr>
           <w:lang w:val="es-ES" w:eastAsia="es-ES"/>
         </w:rPr>
-        <w:t>Modificar</w:t>
-      </w:r>
-      <w:r>
-        <w:rPr>
-          <w:lang w:val="es-ES" w:eastAsia="es-ES"/>
-        </w:rPr>
-        <w:t xml:space="preserve"> los datos del formulario anterior y dar click en el botón “Guardar”.</w:t>
+        <w:t>Modificar los datos del formulario anterior y dar click en el botón “Guardar”.</w:t>
       </w:r>
     </w:p>
     <w:p>
@@ -5235,20 +5106,14 @@
           <w:lang w:val="es-ES" w:eastAsia="es-ES"/>
         </w:rPr>
       </w:pPr>
-      <w:bookmarkStart w:id="11" w:name="_Toc465409789"/>
-      <w:r>
-        <w:rPr>
-          <w:lang w:val="es-ES" w:eastAsia="es-ES"/>
-        </w:rPr>
-        <w:t>Eliminar</w:t>
-      </w:r>
-      <w:r>
-        <w:rPr>
-          <w:lang w:val="es-ES" w:eastAsia="es-ES"/>
-        </w:rPr>
-        <w:t xml:space="preserve"> Docente</w:t>
-      </w:r>
-      <w:bookmarkEnd w:id="11"/>
+      <w:bookmarkStart w:id="10" w:name="_Toc465409789"/>
+      <w:r>
+        <w:rPr>
+          <w:lang w:val="es-ES" w:eastAsia="es-ES"/>
+        </w:rPr>
+        <w:t>Eliminar Docente</w:t>
+      </w:r>
+      <w:bookmarkEnd w:id="10"/>
     </w:p>
     <w:p>
       <w:pPr>
@@ -5262,24 +5127,12 @@
         <w:rPr>
           <w:lang w:val="es-ES" w:eastAsia="es-ES"/>
         </w:rPr>
-        <w:t xml:space="preserve">Para realizar la </w:t>
-      </w:r>
-      <w:r>
-        <w:rPr>
-          <w:lang w:val="es-ES" w:eastAsia="es-ES"/>
-        </w:rPr>
-        <w:t>eliminación</w:t>
-      </w:r>
-      <w:r>
-        <w:rPr>
-          <w:lang w:val="es-ES" w:eastAsia="es-ES"/>
-        </w:rPr>
-        <w:t xml:space="preserve"> de un docente, previamente se debe posicionar sobre cual se desea trabajar dentro del listado de docentes disponibles. Luego realizar click en el botón </w:t>
+        <w:t xml:space="preserve">Para realizar la eliminación de un docente, previamente se debe posicionar sobre cual se desea trabajar dentro del listado de docentes disponibles. Luego realizar click en el botón </w:t>
       </w:r>
       <w:r>
         <w:rPr>
           <w:noProof/>
-          <w:lang w:val="es-419" w:eastAsia="es-419"/>
+          <w:lang w:val="es-AR" w:eastAsia="es-AR"/>
         </w:rPr>
         <w:drawing>
           <wp:inline distT="0" distB="0" distL="0" distR="0">
@@ -5357,7 +5210,7 @@
       <w:r>
         <w:rPr>
           <w:noProof/>
-          <w:lang w:val="es-419" w:eastAsia="es-419"/>
+          <w:lang w:val="es-AR" w:eastAsia="es-AR"/>
         </w:rPr>
         <w:lastRenderedPageBreak/>
         <w:drawing>
@@ -5434,20 +5287,14 @@
           <w:lang w:val="es-ES" w:eastAsia="es-ES"/>
         </w:rPr>
       </w:pPr>
-      <w:bookmarkStart w:id="12" w:name="_Toc465409790"/>
-      <w:r>
-        <w:rPr>
-          <w:lang w:val="es-ES" w:eastAsia="es-ES"/>
-        </w:rPr>
-        <w:t xml:space="preserve">Habilitar </w:t>
-      </w:r>
-      <w:r>
-        <w:rPr>
-          <w:lang w:val="es-ES" w:eastAsia="es-ES"/>
-        </w:rPr>
-        <w:t>Docente</w:t>
-      </w:r>
-      <w:bookmarkEnd w:id="12"/>
+      <w:bookmarkStart w:id="11" w:name="_Toc465409790"/>
+      <w:r>
+        <w:rPr>
+          <w:lang w:val="es-ES" w:eastAsia="es-ES"/>
+        </w:rPr>
+        <w:t>Habilitar Docente</w:t>
+      </w:r>
+      <w:bookmarkEnd w:id="11"/>
     </w:p>
     <w:p>
       <w:pPr>
@@ -5462,36 +5309,12 @@
         <w:rPr>
           <w:lang w:val="es-ES" w:eastAsia="es-ES"/>
         </w:rPr>
-        <w:t xml:space="preserve">Para realizar habilitación de un </w:t>
-      </w:r>
-      <w:r>
-        <w:rPr>
-          <w:lang w:val="es-ES" w:eastAsia="es-ES"/>
-        </w:rPr>
-        <w:t>docente</w:t>
-      </w:r>
-      <w:r>
-        <w:rPr>
-          <w:lang w:val="es-ES" w:eastAsia="es-ES"/>
-        </w:rPr>
-        <w:t xml:space="preserve"> que fue eliminado, previamente se debe posicionar sobre cual se desea trabajar dentro del listado de </w:t>
-      </w:r>
-      <w:r>
-        <w:rPr>
-          <w:lang w:val="es-ES" w:eastAsia="es-ES"/>
-        </w:rPr>
-        <w:t>docente</w:t>
-      </w:r>
-      <w:r>
-        <w:rPr>
-          <w:lang w:val="es-ES" w:eastAsia="es-ES"/>
-        </w:rPr>
-        <w:t xml:space="preserve"> disponibles. Luego realizar click en el botón </w:t>
+        <w:t xml:space="preserve">Para realizar habilitación de un docente que fue eliminado, previamente se debe posicionar sobre cual se desea trabajar dentro del listado de docente disponibles. Luego realizar click en el botón </w:t>
       </w:r>
       <w:r>
         <w:rPr>
           <w:noProof/>
-          <w:lang w:val="es-419" w:eastAsia="es-419"/>
+          <w:lang w:val="es-AR" w:eastAsia="es-AR"/>
         </w:rPr>
         <w:drawing>
           <wp:inline distT="0" distB="0" distL="0" distR="0" wp14:anchorId="0E132272" wp14:editId="0F1D2B0F">
@@ -5548,21 +5371,12 @@
         </w:rPr>
         <w:t xml:space="preserve"> .</w:t>
       </w:r>
-    </w:p>
-    <w:p>
-      <w:pPr>
-        <w:rPr>
-          <w:lang w:val="es-ES" w:eastAsia="es-ES"/>
-        </w:rPr>
-      </w:pPr>
-    </w:p>
-    <w:p>
-      <w:pPr>
-        <w:pStyle w:val="Prrafodelista"/>
-        <w:rPr>
-          <w:lang w:val="es-ES" w:eastAsia="es-ES"/>
-        </w:rPr>
-      </w:pPr>
+      <w:r>
+        <w:rPr>
+          <w:lang w:val="es-ES" w:eastAsia="es-ES"/>
+        </w:rPr>
+        <w:t xml:space="preserve"> Luego de esto el sistema le solicitará confirmación de que desea habilitar dicho docente.</w:t>
+      </w:r>
     </w:p>
     <w:p>
       <w:pPr>
@@ -5592,7 +5406,7 @@
           <w:lang w:val="es-ES" w:eastAsia="es-ES"/>
         </w:rPr>
       </w:pPr>
-      <w:bookmarkStart w:id="13" w:name="_Toc465409791"/>
+      <w:bookmarkStart w:id="12" w:name="_Toc465409791"/>
       <w:r>
         <w:rPr>
           <w:lang w:val="es-ES" w:eastAsia="es-ES"/>
@@ -5605,7 +5419,7 @@
         </w:rPr>
         <w:t>Cursos</w:t>
       </w:r>
-      <w:bookmarkEnd w:id="13"/>
+      <w:bookmarkEnd w:id="12"/>
     </w:p>
     <w:p>
       <w:pPr>
@@ -5637,19 +5451,7 @@
         <w:rPr>
           <w:lang w:val="es-ES" w:eastAsia="es-ES"/>
         </w:rPr>
-        <w:t xml:space="preserve"> la opción Administrar del menú principal, dentro este seleccionar el submenú </w:t>
-      </w:r>
-      <w:r>
-        <w:rPr>
-          <w:lang w:val="es-ES" w:eastAsia="es-ES"/>
-        </w:rPr>
-        <w:t>Cursos</w:t>
-      </w:r>
-      <w:r>
-        <w:rPr>
-          <w:lang w:val="es-ES" w:eastAsia="es-ES"/>
-        </w:rPr>
-        <w:t>.</w:t>
+        <w:t xml:space="preserve"> la opción Administrar del menú principal, dentro este seleccionar el submenú Cursos.</w:t>
       </w:r>
     </w:p>
     <w:p>
@@ -5671,7 +5473,7 @@
       <w:r>
         <w:rPr>
           <w:noProof/>
-          <w:lang w:val="es-419" w:eastAsia="es-419"/>
+          <w:lang w:val="es-AR" w:eastAsia="es-AR"/>
         </w:rPr>
         <w:lastRenderedPageBreak/>
         <w:drawing>
@@ -5742,20 +5544,14 @@
           <w:lang w:val="es-ES" w:eastAsia="es-ES"/>
         </w:rPr>
       </w:pPr>
-      <w:bookmarkStart w:id="14" w:name="_Toc465409792"/>
-      <w:r>
-        <w:rPr>
-          <w:lang w:val="es-ES" w:eastAsia="es-ES"/>
-        </w:rPr>
-        <w:t xml:space="preserve">Generar Alta </w:t>
-      </w:r>
-      <w:r>
-        <w:rPr>
-          <w:lang w:val="es-ES" w:eastAsia="es-ES"/>
-        </w:rPr>
-        <w:t>Curso</w:t>
-      </w:r>
-      <w:bookmarkEnd w:id="14"/>
+      <w:bookmarkStart w:id="13" w:name="_Toc465409792"/>
+      <w:r>
+        <w:rPr>
+          <w:lang w:val="es-ES" w:eastAsia="es-ES"/>
+        </w:rPr>
+        <w:t>Generar Alta Curso</w:t>
+      </w:r>
+      <w:bookmarkEnd w:id="13"/>
     </w:p>
     <w:p>
       <w:pPr>
@@ -5769,31 +5565,7 @@
         <w:rPr>
           <w:lang w:val="es-ES" w:eastAsia="es-ES"/>
         </w:rPr>
-        <w:t xml:space="preserve">Si se desea realizar el alta de un </w:t>
-      </w:r>
-      <w:r>
-        <w:rPr>
-          <w:lang w:val="es-ES" w:eastAsia="es-ES"/>
-        </w:rPr>
-        <w:t>curso</w:t>
-      </w:r>
-      <w:r>
-        <w:rPr>
-          <w:lang w:val="es-ES" w:eastAsia="es-ES"/>
-        </w:rPr>
-        <w:t xml:space="preserve"> primero debemos seleccionar la opción </w:t>
-      </w:r>
-      <w:r>
-        <w:rPr>
-          <w:lang w:val="es-ES" w:eastAsia="es-ES"/>
-        </w:rPr>
-        <w:t>Cursos</w:t>
-      </w:r>
-      <w:r>
-        <w:rPr>
-          <w:lang w:val="es-ES" w:eastAsia="es-ES"/>
-        </w:rPr>
-        <w:t xml:space="preserve"> del menú principal. Luego de esto Seleccionar el botón “+ Nuevo”.</w:t>
+        <w:t>Si se desea realizar el alta de un curso primero debemos seleccionar la opción Cursos del menú principal. Luego de esto Seleccionar el botón “+ Nuevo”.</w:t>
       </w:r>
     </w:p>
     <w:p>
@@ -5815,7 +5587,7 @@
       <w:r>
         <w:rPr>
           <w:noProof/>
-          <w:lang w:val="es-419" w:eastAsia="es-419"/>
+          <w:lang w:val="es-AR" w:eastAsia="es-AR"/>
         </w:rPr>
         <w:lastRenderedPageBreak/>
         <w:drawing>
@@ -5915,22 +5687,36 @@
           <w:lang w:val="es-ES" w:eastAsia="es-ES"/>
         </w:rPr>
         <w:tab/>
-        <w:t xml:space="preserve">Si se desea agregar o eliminar Docente a cargo del curso se deberá hacer click en el </w:t>
+        <w:t xml:space="preserve">Si se desea agregar o eliminar Docente a cargo del curso se deberá hacer </w:t>
       </w:r>
       <w:proofErr w:type="spellStart"/>
       <w:r>
         <w:rPr>
           <w:lang w:val="es-ES" w:eastAsia="es-ES"/>
         </w:rPr>
-        <w:t>bontón</w:t>
+        <w:t>click</w:t>
       </w:r>
       <w:proofErr w:type="spellEnd"/>
       <w:r>
         <w:rPr>
           <w:lang w:val="es-ES" w:eastAsia="es-ES"/>
         </w:rPr>
+        <w:t xml:space="preserve"> en el </w:t>
+      </w:r>
+      <w:r>
+        <w:rPr>
+          <w:lang w:val="es-ES" w:eastAsia="es-ES"/>
+        </w:rPr>
+        <w:t>botón</w:t>
+      </w:r>
+      <w:r>
+        <w:rPr>
+          <w:lang w:val="es-ES" w:eastAsia="es-ES"/>
+        </w:rPr>
         <w:t xml:space="preserve"> “+ Agregar”.</w:t>
       </w:r>
+      <w:bookmarkStart w:id="14" w:name="_GoBack"/>
+      <w:bookmarkEnd w:id="14"/>
     </w:p>
     <w:p>
       <w:pPr>
@@ -6015,7 +5801,7 @@
       <w:r>
         <w:rPr>
           <w:noProof/>
-          <w:lang w:val="es-419" w:eastAsia="es-419"/>
+          <w:lang w:val="es-AR" w:eastAsia="es-AR"/>
         </w:rPr>
         <w:drawing>
           <wp:inline distT="0" distB="0" distL="0" distR="0" wp14:anchorId="286723FB" wp14:editId="17DC11ED">
@@ -6093,7 +5879,7 @@
       <w:r>
         <w:rPr>
           <w:noProof/>
-          <w:lang w:val="es-419" w:eastAsia="es-419"/>
+          <w:lang w:val="es-AR" w:eastAsia="es-AR"/>
         </w:rPr>
         <w:lastRenderedPageBreak/>
         <w:drawing>
@@ -6163,13 +5949,7 @@
         <w:rPr>
           <w:lang w:val="es-ES" w:eastAsia="es-ES"/>
         </w:rPr>
-        <w:t>Modificar</w:t>
-      </w:r>
-      <w:r>
-        <w:rPr>
-          <w:lang w:val="es-ES" w:eastAsia="es-ES"/>
-        </w:rPr>
-        <w:t xml:space="preserve"> los datos del formulario anterior y dar click en el botón “Guardar”.</w:t>
+        <w:t>Modificar los datos del formulario anterior y dar click en el botón “Guardar”.</w:t>
       </w:r>
     </w:p>
     <w:p>
@@ -6197,7 +5977,21 @@
           <w:lang w:val="es-ES" w:eastAsia="es-ES"/>
         </w:rPr>
         <w:tab/>
-        <w:t xml:space="preserve">Si se desea agregar o eliminar Docente a cargo del curso se deberá hacer click en el </w:t>
+        <w:t xml:space="preserve">Si se desea agregar o eliminar Docente a cargo del curso se deberá hacer </w:t>
+      </w:r>
+      <w:proofErr w:type="spellStart"/>
+      <w:r>
+        <w:rPr>
+          <w:lang w:val="es-ES" w:eastAsia="es-ES"/>
+        </w:rPr>
+        <w:t>click</w:t>
+      </w:r>
+      <w:proofErr w:type="spellEnd"/>
+      <w:r>
+        <w:rPr>
+          <w:lang w:val="es-ES" w:eastAsia="es-ES"/>
+        </w:rPr>
+        <w:t xml:space="preserve"> en el </w:t>
       </w:r>
       <w:proofErr w:type="spellStart"/>
       <w:r>
@@ -6234,7 +6028,7 @@
 </file>
 
 <file path=word/endnotes.xml><?xml version="1.0" encoding="utf-8"?>
-<w:endnotes xmlns:wpc="http://schemas.microsoft.com/office/word/2010/wordprocessingCanvas" xmlns:cx="http://schemas.microsoft.com/office/drawing/2014/chartex" xmlns:cx1="http://schemas.microsoft.com/office/drawing/2015/9/8/chartex" xmlns:cx2="http://schemas.microsoft.com/office/drawing/2015/10/21/chartex" xmlns:cx3="http://schemas.microsoft.com/office/drawing/2016/5/9/chartex" xmlns:cx4="http://schemas.microsoft.com/office/drawing/2016/5/10/chartex" xmlns:cx5="http://schemas.microsoft.com/office/drawing/2016/5/11/chartex" xmlns:mc="http://schemas.openxmlformats.org/markup-compatibility/2006" xmlns:o="urn:schemas-microsoft-com:office:office" xmlns:r="http://schemas.openxmlformats.org/officeDocument/2006/relationships" xmlns:m="http://schemas.openxmlformats.org/officeDocument/2006/math" xmlns:v="urn:schemas-microsoft-com:vml" xmlns:wp14="http://schemas.microsoft.com/office/word/2010/wordprocessingDrawing" xmlns:wp="http://schemas.openxmlformats.org/drawingml/2006/wordprocessingDrawing" xmlns:w10="urn:schemas-microsoft-com:office:word" xmlns:w="http://schemas.openxmlformats.org/wordprocessingml/2006/main" xmlns:w14="http://schemas.microsoft.com/office/word/2010/wordml" xmlns:w15="http://schemas.microsoft.com/office/word/2012/wordml" xmlns:w16se="http://schemas.microsoft.com/office/word/2015/wordml/symex" xmlns:wpg="http://schemas.microsoft.com/office/word/2010/wordprocessingGroup" xmlns:wpi="http://schemas.microsoft.com/office/word/2010/wordprocessingInk" xmlns:wne="http://schemas.microsoft.com/office/word/2006/wordml" xmlns:wps="http://schemas.microsoft.com/office/word/2010/wordprocessingShape" mc:Ignorable="w14 w15 w16se wp14">
+<w:endnotes xmlns:wpc="http://schemas.microsoft.com/office/word/2010/wordprocessingCanvas" xmlns:mc="http://schemas.openxmlformats.org/markup-compatibility/2006" xmlns:o="urn:schemas-microsoft-com:office:office" xmlns:r="http://schemas.openxmlformats.org/officeDocument/2006/relationships" xmlns:m="http://schemas.openxmlformats.org/officeDocument/2006/math" xmlns:v="urn:schemas-microsoft-com:vml" xmlns:wp14="http://schemas.microsoft.com/office/word/2010/wordprocessingDrawing" xmlns:wp="http://schemas.openxmlformats.org/drawingml/2006/wordprocessingDrawing" xmlns:w10="urn:schemas-microsoft-com:office:word" xmlns:w="http://schemas.openxmlformats.org/wordprocessingml/2006/main" xmlns:w14="http://schemas.microsoft.com/office/word/2010/wordml" xmlns:w15="http://schemas.microsoft.com/office/word/2012/wordml" xmlns:wpg="http://schemas.microsoft.com/office/word/2010/wordprocessingGroup" xmlns:wpi="http://schemas.microsoft.com/office/word/2010/wordprocessingInk" xmlns:wne="http://schemas.microsoft.com/office/word/2006/wordml" xmlns:wps="http://schemas.microsoft.com/office/word/2010/wordprocessingShape" mc:Ignorable="w14 w15 wp14">
   <w:endnote w:type="separator" w:id="-1">
     <w:p>
       <w:r>
@@ -6253,7 +6047,7 @@
 </file>
 
 <file path=word/footer1.xml><?xml version="1.0" encoding="utf-8"?>
-<w:ftr xmlns:wpc="http://schemas.microsoft.com/office/word/2010/wordprocessingCanvas" xmlns:cx="http://schemas.microsoft.com/office/drawing/2014/chartex" xmlns:cx1="http://schemas.microsoft.com/office/drawing/2015/9/8/chartex" xmlns:cx2="http://schemas.microsoft.com/office/drawing/2015/10/21/chartex" xmlns:cx3="http://schemas.microsoft.com/office/drawing/2016/5/9/chartex" xmlns:cx4="http://schemas.microsoft.com/office/drawing/2016/5/10/chartex" xmlns:cx5="http://schemas.microsoft.com/office/drawing/2016/5/11/chartex" xmlns:mc="http://schemas.openxmlformats.org/markup-compatibility/2006" xmlns:o="urn:schemas-microsoft-com:office:office" xmlns:r="http://schemas.openxmlformats.org/officeDocument/2006/relationships" xmlns:m="http://schemas.openxmlformats.org/officeDocument/2006/math" xmlns:v="urn:schemas-microsoft-com:vml" xmlns:wp14="http://schemas.microsoft.com/office/word/2010/wordprocessingDrawing" xmlns:wp="http://schemas.openxmlformats.org/drawingml/2006/wordprocessingDrawing" xmlns:w10="urn:schemas-microsoft-com:office:word" xmlns:w="http://schemas.openxmlformats.org/wordprocessingml/2006/main" xmlns:w14="http://schemas.microsoft.com/office/word/2010/wordml" xmlns:w15="http://schemas.microsoft.com/office/word/2012/wordml" xmlns:w16se="http://schemas.microsoft.com/office/word/2015/wordml/symex" xmlns:wpg="http://schemas.microsoft.com/office/word/2010/wordprocessingGroup" xmlns:wpi="http://schemas.microsoft.com/office/word/2010/wordprocessingInk" xmlns:wne="http://schemas.microsoft.com/office/word/2006/wordml" xmlns:wps="http://schemas.microsoft.com/office/word/2010/wordprocessingShape" mc:Ignorable="w14 w15 w16se wp14">
+<w:ftr xmlns:wpc="http://schemas.microsoft.com/office/word/2010/wordprocessingCanvas" xmlns:mc="http://schemas.openxmlformats.org/markup-compatibility/2006" xmlns:o="urn:schemas-microsoft-com:office:office" xmlns:r="http://schemas.openxmlformats.org/officeDocument/2006/relationships" xmlns:m="http://schemas.openxmlformats.org/officeDocument/2006/math" xmlns:v="urn:schemas-microsoft-com:vml" xmlns:wp14="http://schemas.microsoft.com/office/word/2010/wordprocessingDrawing" xmlns:wp="http://schemas.openxmlformats.org/drawingml/2006/wordprocessingDrawing" xmlns:w10="urn:schemas-microsoft-com:office:word" xmlns:w="http://schemas.openxmlformats.org/wordprocessingml/2006/main" xmlns:w14="http://schemas.microsoft.com/office/word/2010/wordml" xmlns:w15="http://schemas.microsoft.com/office/word/2012/wordml" xmlns:wpg="http://schemas.microsoft.com/office/word/2010/wordprocessingGroup" xmlns:wpi="http://schemas.microsoft.com/office/word/2010/wordprocessingInk" xmlns:wne="http://schemas.microsoft.com/office/word/2006/wordml" xmlns:wps="http://schemas.microsoft.com/office/word/2010/wordprocessingShape" mc:Ignorable="w14 w15 wp14">
   <w:p>
     <w:pPr>
       <w:pStyle w:val="Piedepgina"/>
@@ -6294,7 +6088,7 @@
         <w:noProof/>
         <w:lang w:val="es-AR"/>
       </w:rPr>
-      <w:t>4</w:t>
+      <w:t>15</w:t>
     </w:r>
     <w:r>
       <w:rPr>
@@ -6411,7 +6205,7 @@
         <w:noProof/>
         <w:lang w:val="es-AR"/>
       </w:rPr>
-      <w:t>28/10/2016</w:t>
+      <w:t>03/11/2016</w:t>
     </w:r>
     <w:r>
       <w:rPr>
@@ -6429,7 +6223,7 @@
 </file>
 
 <file path=word/footnotes.xml><?xml version="1.0" encoding="utf-8"?>
-<w:footnotes xmlns:wpc="http://schemas.microsoft.com/office/word/2010/wordprocessingCanvas" xmlns:cx="http://schemas.microsoft.com/office/drawing/2014/chartex" xmlns:cx1="http://schemas.microsoft.com/office/drawing/2015/9/8/chartex" xmlns:cx2="http://schemas.microsoft.com/office/drawing/2015/10/21/chartex" xmlns:cx3="http://schemas.microsoft.com/office/drawing/2016/5/9/chartex" xmlns:cx4="http://schemas.microsoft.com/office/drawing/2016/5/10/chartex" xmlns:cx5="http://schemas.microsoft.com/office/drawing/2016/5/11/chartex" xmlns:mc="http://schemas.openxmlformats.org/markup-compatibility/2006" xmlns:o="urn:schemas-microsoft-com:office:office" xmlns:r="http://schemas.openxmlformats.org/officeDocument/2006/relationships" xmlns:m="http://schemas.openxmlformats.org/officeDocument/2006/math" xmlns:v="urn:schemas-microsoft-com:vml" xmlns:wp14="http://schemas.microsoft.com/office/word/2010/wordprocessingDrawing" xmlns:wp="http://schemas.openxmlformats.org/drawingml/2006/wordprocessingDrawing" xmlns:w10="urn:schemas-microsoft-com:office:word" xmlns:w="http://schemas.openxmlformats.org/wordprocessingml/2006/main" xmlns:w14="http://schemas.microsoft.com/office/word/2010/wordml" xmlns:w15="http://schemas.microsoft.com/office/word/2012/wordml" xmlns:w16se="http://schemas.microsoft.com/office/word/2015/wordml/symex" xmlns:wpg="http://schemas.microsoft.com/office/word/2010/wordprocessingGroup" xmlns:wpi="http://schemas.microsoft.com/office/word/2010/wordprocessingInk" xmlns:wne="http://schemas.microsoft.com/office/word/2006/wordml" xmlns:wps="http://schemas.microsoft.com/office/word/2010/wordprocessingShape" mc:Ignorable="w14 w15 w16se wp14">
+<w:footnotes xmlns:wpc="http://schemas.microsoft.com/office/word/2010/wordprocessingCanvas" xmlns:mc="http://schemas.openxmlformats.org/markup-compatibility/2006" xmlns:o="urn:schemas-microsoft-com:office:office" xmlns:r="http://schemas.openxmlformats.org/officeDocument/2006/relationships" xmlns:m="http://schemas.openxmlformats.org/officeDocument/2006/math" xmlns:v="urn:schemas-microsoft-com:vml" xmlns:wp14="http://schemas.microsoft.com/office/word/2010/wordprocessingDrawing" xmlns:wp="http://schemas.openxmlformats.org/drawingml/2006/wordprocessingDrawing" xmlns:w10="urn:schemas-microsoft-com:office:word" xmlns:w="http://schemas.openxmlformats.org/wordprocessingml/2006/main" xmlns:w14="http://schemas.microsoft.com/office/word/2010/wordml" xmlns:w15="http://schemas.microsoft.com/office/word/2012/wordml" xmlns:wpg="http://schemas.microsoft.com/office/word/2010/wordprocessingGroup" xmlns:wpi="http://schemas.microsoft.com/office/word/2010/wordprocessingInk" xmlns:wne="http://schemas.microsoft.com/office/word/2006/wordml" xmlns:wps="http://schemas.microsoft.com/office/word/2010/wordprocessingShape" mc:Ignorable="w14 w15 wp14">
   <w:footnote w:type="separator" w:id="-1">
     <w:p>
       <w:r>
@@ -6448,7 +6242,7 @@
 </file>
 
 <file path=word/header1.xml><?xml version="1.0" encoding="utf-8"?>
-<w:hdr xmlns:wpc="http://schemas.microsoft.com/office/word/2010/wordprocessingCanvas" xmlns:cx="http://schemas.microsoft.com/office/drawing/2014/chartex" xmlns:cx1="http://schemas.microsoft.com/office/drawing/2015/9/8/chartex" xmlns:cx2="http://schemas.microsoft.com/office/drawing/2015/10/21/chartex" xmlns:cx3="http://schemas.microsoft.com/office/drawing/2016/5/9/chartex" xmlns:cx4="http://schemas.microsoft.com/office/drawing/2016/5/10/chartex" xmlns:cx5="http://schemas.microsoft.com/office/drawing/2016/5/11/chartex" xmlns:mc="http://schemas.openxmlformats.org/markup-compatibility/2006" xmlns:o="urn:schemas-microsoft-com:office:office" xmlns:r="http://schemas.openxmlformats.org/officeDocument/2006/relationships" xmlns:m="http://schemas.openxmlformats.org/officeDocument/2006/math" xmlns:v="urn:schemas-microsoft-com:vml" xmlns:wp14="http://schemas.microsoft.com/office/word/2010/wordprocessingDrawing" xmlns:wp="http://schemas.openxmlformats.org/drawingml/2006/wordprocessingDrawing" xmlns:w10="urn:schemas-microsoft-com:office:word" xmlns:w="http://schemas.openxmlformats.org/wordprocessingml/2006/main" xmlns:w14="http://schemas.microsoft.com/office/word/2010/wordml" xmlns:w15="http://schemas.microsoft.com/office/word/2012/wordml" xmlns:w16se="http://schemas.microsoft.com/office/word/2015/wordml/symex" xmlns:wpg="http://schemas.microsoft.com/office/word/2010/wordprocessingGroup" xmlns:wpi="http://schemas.microsoft.com/office/word/2010/wordprocessingInk" xmlns:wne="http://schemas.microsoft.com/office/word/2006/wordml" xmlns:wps="http://schemas.microsoft.com/office/word/2010/wordprocessingShape" mc:Ignorable="w14 w15 w16se wp14">
+<w:hdr xmlns:wpc="http://schemas.microsoft.com/office/word/2010/wordprocessingCanvas" xmlns:mc="http://schemas.openxmlformats.org/markup-compatibility/2006" xmlns:o="urn:schemas-microsoft-com:office:office" xmlns:r="http://schemas.openxmlformats.org/officeDocument/2006/relationships" xmlns:m="http://schemas.openxmlformats.org/officeDocument/2006/math" xmlns:v="urn:schemas-microsoft-com:vml" xmlns:wp14="http://schemas.microsoft.com/office/word/2010/wordprocessingDrawing" xmlns:wp="http://schemas.openxmlformats.org/drawingml/2006/wordprocessingDrawing" xmlns:w10="urn:schemas-microsoft-com:office:word" xmlns:w="http://schemas.openxmlformats.org/wordprocessingml/2006/main" xmlns:w14="http://schemas.microsoft.com/office/word/2010/wordml" xmlns:w15="http://schemas.microsoft.com/office/word/2012/wordml" xmlns:wpg="http://schemas.microsoft.com/office/word/2010/wordprocessingGroup" xmlns:wpi="http://schemas.microsoft.com/office/word/2010/wordprocessingInk" xmlns:wne="http://schemas.microsoft.com/office/word/2006/wordml" xmlns:wps="http://schemas.microsoft.com/office/word/2010/wordprocessingShape" mc:Ignorable="w14 w15 wp14">
   <w:tbl>
     <w:tblPr>
       <w:tblW w:w="10711" w:type="dxa"/>
@@ -6490,7 +6284,7 @@
           <w:r>
             <w:rPr>
               <w:noProof/>
-              <w:lang w:val="es-419" w:eastAsia="es-419"/>
+              <w:lang w:val="es-AR" w:eastAsia="es-AR"/>
             </w:rPr>
             <w:drawing>
               <wp:inline distT="0" distB="0" distL="0" distR="0">
@@ -6609,7 +6403,7 @@
           <w:r>
             <w:rPr>
               <w:noProof/>
-              <w:lang w:val="es-419" w:eastAsia="es-419"/>
+              <w:lang w:val="es-AR" w:eastAsia="es-AR"/>
             </w:rPr>
             <w:drawing>
               <wp:inline distT="0" distB="0" distL="0" distR="0">
@@ -6840,7 +6634,7 @@
 </file>
 
 <file path=word/numbering.xml><?xml version="1.0" encoding="utf-8"?>
-<w:numbering xmlns:wpc="http://schemas.microsoft.com/office/word/2010/wordprocessingCanvas" xmlns:cx="http://schemas.microsoft.com/office/drawing/2014/chartex" xmlns:cx1="http://schemas.microsoft.com/office/drawing/2015/9/8/chartex" xmlns:cx2="http://schemas.microsoft.com/office/drawing/2015/10/21/chartex" xmlns:cx3="http://schemas.microsoft.com/office/drawing/2016/5/9/chartex" xmlns:cx4="http://schemas.microsoft.com/office/drawing/2016/5/10/chartex" xmlns:cx5="http://schemas.microsoft.com/office/drawing/2016/5/11/chartex" xmlns:mc="http://schemas.openxmlformats.org/markup-compatibility/2006" xmlns:o="urn:schemas-microsoft-com:office:office" xmlns:r="http://schemas.openxmlformats.org/officeDocument/2006/relationships" xmlns:m="http://schemas.openxmlformats.org/officeDocument/2006/math" xmlns:v="urn:schemas-microsoft-com:vml" xmlns:wp14="http://schemas.microsoft.com/office/word/2010/wordprocessingDrawing" xmlns:wp="http://schemas.openxmlformats.org/drawingml/2006/wordprocessingDrawing" xmlns:w10="urn:schemas-microsoft-com:office:word" xmlns:w="http://schemas.openxmlformats.org/wordprocessingml/2006/main" xmlns:w14="http://schemas.microsoft.com/office/word/2010/wordml" xmlns:w15="http://schemas.microsoft.com/office/word/2012/wordml" xmlns:w16se="http://schemas.microsoft.com/office/word/2015/wordml/symex" xmlns:wpg="http://schemas.microsoft.com/office/word/2010/wordprocessingGroup" xmlns:wpi="http://schemas.microsoft.com/office/word/2010/wordprocessingInk" xmlns:wne="http://schemas.microsoft.com/office/word/2006/wordml" xmlns:wps="http://schemas.microsoft.com/office/word/2010/wordprocessingShape" mc:Ignorable="w14 w15 w16se wp14">
+<w:numbering xmlns:wpc="http://schemas.microsoft.com/office/word/2010/wordprocessingCanvas" xmlns:mc="http://schemas.openxmlformats.org/markup-compatibility/2006" xmlns:o="urn:schemas-microsoft-com:office:office" xmlns:r="http://schemas.openxmlformats.org/officeDocument/2006/relationships" xmlns:m="http://schemas.openxmlformats.org/officeDocument/2006/math" xmlns:v="urn:schemas-microsoft-com:vml" xmlns:wp14="http://schemas.microsoft.com/office/word/2010/wordprocessingDrawing" xmlns:wp="http://schemas.openxmlformats.org/drawingml/2006/wordprocessingDrawing" xmlns:w10="urn:schemas-microsoft-com:office:word" xmlns:w="http://schemas.openxmlformats.org/wordprocessingml/2006/main" xmlns:w14="http://schemas.microsoft.com/office/word/2010/wordml" xmlns:w15="http://schemas.microsoft.com/office/word/2012/wordml" xmlns:wpg="http://schemas.microsoft.com/office/word/2010/wordprocessingGroup" xmlns:wpi="http://schemas.microsoft.com/office/word/2010/wordprocessingInk" xmlns:wne="http://schemas.microsoft.com/office/word/2006/wordml" xmlns:wps="http://schemas.microsoft.com/office/word/2010/wordprocessingShape" mc:Ignorable="w14 w15 wp14">
   <w:abstractNum w:abstractNumId="0" w15:restartNumberingAfterBreak="0">
     <w:nsid w:val="00697D58"/>
     <w:multiLevelType w:val="hybridMultilevel"/>
@@ -8646,7 +8440,7 @@
 </file>
 
 <file path=word/styles.xml><?xml version="1.0" encoding="utf-8"?>
-<w:styles xmlns:mc="http://schemas.openxmlformats.org/markup-compatibility/2006" xmlns:r="http://schemas.openxmlformats.org/officeDocument/2006/relationships" xmlns:w="http://schemas.openxmlformats.org/wordprocessingml/2006/main" xmlns:w14="http://schemas.microsoft.com/office/word/2010/wordml" xmlns:w15="http://schemas.microsoft.com/office/word/2012/wordml" xmlns:w16se="http://schemas.microsoft.com/office/word/2015/wordml/symex" mc:Ignorable="w14 w15 w16se">
+<w:styles xmlns:mc="http://schemas.openxmlformats.org/markup-compatibility/2006" xmlns:r="http://schemas.openxmlformats.org/officeDocument/2006/relationships" xmlns:w="http://schemas.openxmlformats.org/wordprocessingml/2006/main" xmlns:w14="http://schemas.microsoft.com/office/word/2010/wordml" xmlns:w15="http://schemas.microsoft.com/office/word/2012/wordml" mc:Ignorable="w14 w15">
   <w:docDefaults>
     <w:rPrDefault>
       <w:rPr>
@@ -8656,7 +8450,7 @@
     </w:rPrDefault>
     <w:pPrDefault/>
   </w:docDefaults>
-  <w:latentStyles w:defLockedState="0" w:defUIPriority="99" w:defSemiHidden="0" w:defUnhideWhenUsed="0" w:defQFormat="0" w:count="374">
+  <w:latentStyles w:defLockedState="0" w:defUIPriority="99" w:defSemiHidden="0" w:defUnhideWhenUsed="0" w:defQFormat="0" w:count="371">
     <w:lsdException w:name="Normal" w:uiPriority="0" w:qFormat="1"/>
     <w:lsdException w:name="heading 1" w:uiPriority="0" w:qFormat="1"/>
     <w:lsdException w:name="heading 2" w:uiPriority="0" w:qFormat="1"/>
@@ -9028,9 +8822,6 @@
     <w:lsdException w:name="List Table 5 Dark Accent 6" w:uiPriority="50"/>
     <w:lsdException w:name="List Table 6 Colorful Accent 6" w:uiPriority="51"/>
     <w:lsdException w:name="List Table 7 Colorful Accent 6" w:uiPriority="52"/>
-    <w:lsdException w:name="Mention" w:semiHidden="1" w:unhideWhenUsed="1"/>
-    <w:lsdException w:name="Smart Hyperlink" w:semiHidden="1" w:unhideWhenUsed="1"/>
-    <w:lsdException w:name="Hashtag" w:semiHidden="1" w:unhideWhenUsed="1"/>
   </w:latentStyles>
   <w:style w:type="paragraph" w:default="1" w:styleId="Normal">
     <w:name w:val="Normal"/>
@@ -9590,7 +9381,7 @@
       <w:ind w:left="-720" w:right="-4320"/>
     </w:pPr>
   </w:style>
-  <w:style w:type="paragraph" w:styleId="Ttulo">
+  <w:style w:type="paragraph" w:styleId="Puesto">
     <w:name w:val="Title"/>
     <w:basedOn w:val="Normal"/>
     <w:qFormat/>
@@ -10058,7 +9849,7 @@
       <w:contextualSpacing/>
     </w:pPr>
   </w:style>
-  <w:style w:type="paragraph" w:styleId="TtuloTDC">
+  <w:style w:type="paragraph" w:styleId="TtulodeTDC">
     <w:name w:val="TOC Heading"/>
     <w:basedOn w:val="Ttulo1"/>
     <w:next w:val="Normal"/>
@@ -10083,615 +9874,6 @@
     </w:rPr>
   </w:style>
 </w:styles>
-</file>
-
-<file path=word/glossary/document.xml><?xml version="1.0" encoding="utf-8"?>
-<w:glossaryDocument xmlns:wpc="http://schemas.microsoft.com/office/word/2010/wordprocessingCanvas" xmlns:cx="http://schemas.microsoft.com/office/drawing/2014/chartex" xmlns:cx1="http://schemas.microsoft.com/office/drawing/2015/9/8/chartex" xmlns:cx2="http://schemas.microsoft.com/office/drawing/2015/10/21/chartex" xmlns:cx3="http://schemas.microsoft.com/office/drawing/2016/5/9/chartex" xmlns:cx4="http://schemas.microsoft.com/office/drawing/2016/5/10/chartex" xmlns:cx5="http://schemas.microsoft.com/office/drawing/2016/5/11/chartex" xmlns:mc="http://schemas.openxmlformats.org/markup-compatibility/2006" xmlns:o="urn:schemas-microsoft-com:office:office" xmlns:r="http://schemas.openxmlformats.org/officeDocument/2006/relationships" xmlns:m="http://schemas.openxmlformats.org/officeDocument/2006/math" xmlns:v="urn:schemas-microsoft-com:vml" xmlns:wp14="http://schemas.microsoft.com/office/word/2010/wordprocessingDrawing" xmlns:wp="http://schemas.openxmlformats.org/drawingml/2006/wordprocessingDrawing" xmlns:w10="urn:schemas-microsoft-com:office:word" xmlns:w="http://schemas.openxmlformats.org/wordprocessingml/2006/main" xmlns:w14="http://schemas.microsoft.com/office/word/2010/wordml" xmlns:w15="http://schemas.microsoft.com/office/word/2012/wordml" xmlns:w16se="http://schemas.microsoft.com/office/word/2015/wordml/symex" xmlns:wpg="http://schemas.microsoft.com/office/word/2010/wordprocessingGroup" xmlns:wpi="http://schemas.microsoft.com/office/word/2010/wordprocessingInk" xmlns:wne="http://schemas.microsoft.com/office/word/2006/wordml" xmlns:wps="http://schemas.microsoft.com/office/word/2010/wordprocessingShape" mc:Ignorable="w14 w15 w16se wp14"/>
-</file>
-
-<file path=word/glossary/fontTable.xml><?xml version="1.0" encoding="utf-8"?>
-<w:fonts xmlns:mc="http://schemas.openxmlformats.org/markup-compatibility/2006" xmlns:r="http://schemas.openxmlformats.org/officeDocument/2006/relationships" xmlns:w="http://schemas.openxmlformats.org/wordprocessingml/2006/main" xmlns:w14="http://schemas.microsoft.com/office/word/2010/wordml" xmlns:w15="http://schemas.microsoft.com/office/word/2012/wordml" xmlns:w16se="http://schemas.microsoft.com/office/word/2015/wordml/symex" mc:Ignorable="w14 w15 w16se">
-  <w:font w:name="Times New Roman">
-    <w:panose1 w:val="02020603050405020304"/>
-    <w:charset w:val="00"/>
-    <w:family w:val="roman"/>
-    <w:pitch w:val="variable"/>
-    <w:sig w:usb0="E0002AFF" w:usb1="C0007841" w:usb2="00000009" w:usb3="00000000" w:csb0="000001FF" w:csb1="00000000"/>
-  </w:font>
-  <w:font w:name="Wingdings">
-    <w:panose1 w:val="05000000000000000000"/>
-    <w:charset w:val="02"/>
-    <w:family w:val="auto"/>
-    <w:pitch w:val="variable"/>
-    <w:sig w:usb0="00000000" w:usb1="10000000" w:usb2="00000000" w:usb3="00000000" w:csb0="80000000" w:csb1="00000000"/>
-  </w:font>
-  <w:font w:name="Symbol">
-    <w:panose1 w:val="05050102010706020507"/>
-    <w:charset w:val="02"/>
-    <w:family w:val="roman"/>
-    <w:pitch w:val="variable"/>
-    <w:sig w:usb0="00000000" w:usb1="10000000" w:usb2="00000000" w:usb3="00000000" w:csb0="80000000" w:csb1="00000000"/>
-  </w:font>
-  <w:font w:name="Courier New">
-    <w:panose1 w:val="02070309020205020404"/>
-    <w:charset w:val="00"/>
-    <w:family w:val="modern"/>
-    <w:pitch w:val="fixed"/>
-    <w:sig w:usb0="E0002EFF" w:usb1="C0007843" w:usb2="00000009" w:usb3="00000000" w:csb0="000001FF" w:csb1="00000000"/>
-  </w:font>
-  <w:font w:name="Verdana">
-    <w:panose1 w:val="020B0604030504040204"/>
-    <w:charset w:val="00"/>
-    <w:family w:val="swiss"/>
-    <w:pitch w:val="variable"/>
-    <w:sig w:usb0="A10006FF" w:usb1="4000205B" w:usb2="00000010" w:usb3="00000000" w:csb0="0000019F" w:csb1="00000000"/>
-  </w:font>
-  <w:font w:name="Calibri">
-    <w:panose1 w:val="020F0502020204030204"/>
-    <w:charset w:val="00"/>
-    <w:family w:val="swiss"/>
-    <w:pitch w:val="variable"/>
-    <w:sig w:usb0="E00002FF" w:usb1="4000ACFF" w:usb2="00000001" w:usb3="00000000" w:csb0="0000019F" w:csb1="00000000"/>
-  </w:font>
-  <w:font w:name="Courier">
-    <w:panose1 w:val="02070409020205020404"/>
-    <w:charset w:val="00"/>
-    <w:family w:val="modern"/>
-    <w:notTrueType/>
-    <w:pitch w:val="fixed"/>
-    <w:sig w:usb0="00000003" w:usb1="00000000" w:usb2="00000000" w:usb3="00000000" w:csb0="00000001" w:csb1="00000000"/>
-  </w:font>
-  <w:font w:name="Arial">
-    <w:panose1 w:val="020B0604020202020204"/>
-    <w:charset w:val="00"/>
-    <w:family w:val="swiss"/>
-    <w:pitch w:val="variable"/>
-    <w:sig w:usb0="E0002AFF" w:usb1="C0007843" w:usb2="00000009" w:usb3="00000000" w:csb0="000001FF" w:csb1="00000000"/>
-  </w:font>
-  <w:font w:name="Futura Bk">
-    <w:charset w:val="00"/>
-    <w:family w:val="swiss"/>
-    <w:pitch w:val="variable"/>
-    <w:sig w:usb0="00000287" w:usb1="00000000" w:usb2="00000000" w:usb3="00000000" w:csb0="0000009F" w:csb1="00000000"/>
-  </w:font>
-  <w:font w:name="Tahoma">
-    <w:panose1 w:val="020B0604030504040204"/>
-    <w:charset w:val="00"/>
-    <w:family w:val="swiss"/>
-    <w:pitch w:val="variable"/>
-    <w:sig w:usb0="E1002EFF" w:usb1="C000605B" w:usb2="00000029" w:usb3="00000000" w:csb0="000101FF" w:csb1="00000000"/>
-  </w:font>
-  <w:font w:name="Gotham Book">
-    <w:altName w:val="Century"/>
-    <w:panose1 w:val="00000000000000000000"/>
-    <w:charset w:val="00"/>
-    <w:family w:val="modern"/>
-    <w:notTrueType/>
-    <w:pitch w:val="variable"/>
-    <w:sig w:usb0="00000001" w:usb1="00000000" w:usb2="00000000" w:usb3="00000000" w:csb0="0000000B" w:csb1="00000000"/>
-  </w:font>
-  <w:font w:name="Calibri Light">
-    <w:panose1 w:val="020F0302020204030204"/>
-    <w:charset w:val="00"/>
-    <w:family w:val="swiss"/>
-    <w:pitch w:val="variable"/>
-    <w:sig w:usb0="A00002EF" w:usb1="4000207B" w:usb2="00000000" w:usb3="00000000" w:csb0="0000009F" w:csb1="00000000"/>
-  </w:font>
-  <w:font w:name="DengXian Light">
-    <w:altName w:val="等线 Light"/>
-    <w:charset w:val="86"/>
-    <w:family w:val="auto"/>
-    <w:pitch w:val="variable"/>
-    <w:sig w:usb0="A00002BF" w:usb1="38CF7CFA" w:usb2="00000016" w:usb3="00000000" w:csb0="0004000F" w:csb1="00000000"/>
-  </w:font>
-  <w:font w:name="Arial Black">
-    <w:panose1 w:val="020B0A04020102020204"/>
-    <w:charset w:val="00"/>
-    <w:family w:val="swiss"/>
-    <w:pitch w:val="variable"/>
-    <w:sig w:usb0="A00002AF" w:usb1="400078FB" w:usb2="00000000" w:usb3="00000000" w:csb0="0000009F" w:csb1="00000000"/>
-  </w:font>
-  <w:font w:name="DengXian">
-    <w:altName w:val="等线"/>
-    <w:panose1 w:val="02010600030101010101"/>
-    <w:charset w:val="86"/>
-    <w:family w:val="auto"/>
-    <w:pitch w:val="variable"/>
-    <w:sig w:usb0="A00002BF" w:usb1="38CF7CFA" w:usb2="00000016" w:usb3="00000000" w:csb0="0004000F" w:csb1="00000000"/>
-  </w:font>
-  <w:font w:name="Open Sans">
-    <w:altName w:val="Times New Roman"/>
-    <w:charset w:val="00"/>
-    <w:family w:val="auto"/>
-    <w:pitch w:val="default"/>
-  </w:font>
-</w:fonts>
-</file>
-
-<file path=word/glossary/settings.xml><?xml version="1.0" encoding="utf-8"?>
-<w:settings xmlns:mc="http://schemas.openxmlformats.org/markup-compatibility/2006" xmlns:o="urn:schemas-microsoft-com:office:office" xmlns:r="http://schemas.openxmlformats.org/officeDocument/2006/relationships" xmlns:m="http://schemas.openxmlformats.org/officeDocument/2006/math" xmlns:v="urn:schemas-microsoft-com:vml" xmlns:w10="urn:schemas-microsoft-com:office:word" xmlns:w="http://schemas.openxmlformats.org/wordprocessingml/2006/main" xmlns:w14="http://schemas.microsoft.com/office/word/2010/wordml" xmlns:w15="http://schemas.microsoft.com/office/word/2012/wordml" xmlns:w16se="http://schemas.microsoft.com/office/word/2015/wordml/symex" xmlns:sl="http://schemas.openxmlformats.org/schemaLibrary/2006/main" mc:Ignorable="w14 w15 w16se">
-  <w:view w:val="normal"/>
-  <w:defaultTabStop w:val="708"/>
-  <w:hyphenationZone w:val="425"/>
-  <w:characterSpacingControl w:val="doNotCompress"/>
-  <w:compat>
-    <w:useFELayout/>
-    <w:compatSetting w:name="compatibilityMode" w:uri="http://schemas.microsoft.com/office/word" w:val="15"/>
-    <w:compatSetting w:name="overrideTableStyleFontSizeAndJustification" w:uri="http://schemas.microsoft.com/office/word" w:val="1"/>
-    <w:compatSetting w:name="enableOpenTypeFeatures" w:uri="http://schemas.microsoft.com/office/word" w:val="1"/>
-    <w:compatSetting w:name="doNotFlipMirrorIndents" w:uri="http://schemas.microsoft.com/office/word" w:val="1"/>
-    <w:compatSetting w:name="differentiateMultirowTableHeaders" w:uri="http://schemas.microsoft.com/office/word" w:val="1"/>
-  </w:compat>
-  <w:rsids>
-    <w:rsidRoot w:val="003101CC"/>
-    <w:rsid w:val="003101CC"/>
-    <w:rsid w:val="00DC296A"/>
-  </w:rsids>
-  <m:mathPr>
-    <m:mathFont m:val="Cambria Math"/>
-    <m:brkBin m:val="before"/>
-    <m:brkBinSub m:val="--"/>
-    <m:smallFrac m:val="0"/>
-    <m:dispDef/>
-    <m:lMargin m:val="0"/>
-    <m:rMargin m:val="0"/>
-    <m:defJc m:val="centerGroup"/>
-    <m:wrapIndent m:val="1440"/>
-    <m:intLim m:val="subSup"/>
-    <m:naryLim m:val="undOvr"/>
-  </m:mathPr>
-  <w:themeFontLang w:val="es-419"/>
-  <w:clrSchemeMapping w:bg1="light1" w:t1="dark1" w:bg2="light2" w:t2="dark2" w:accent1="accent1" w:accent2="accent2" w:accent3="accent3" w:accent4="accent4" w:accent5="accent5" w:accent6="accent6" w:hyperlink="hyperlink" w:followedHyperlink="followedHyperlink"/>
-  <w:decimalSymbol w:val="."/>
-  <w:listSeparator w:val=";"/>
-  <w15:chartTrackingRefBased/>
-</w:settings>
-</file>
-
-<file path=word/glossary/styles.xml><?xml version="1.0" encoding="utf-8"?>
-<w:styles xmlns:mc="http://schemas.openxmlformats.org/markup-compatibility/2006" xmlns:r="http://schemas.openxmlformats.org/officeDocument/2006/relationships" xmlns:w="http://schemas.openxmlformats.org/wordprocessingml/2006/main" xmlns:w14="http://schemas.microsoft.com/office/word/2010/wordml" xmlns:w15="http://schemas.microsoft.com/office/word/2012/wordml" xmlns:w16se="http://schemas.microsoft.com/office/word/2015/wordml/symex" mc:Ignorable="w14 w15 w16se">
-  <w:docDefaults>
-    <w:rPrDefault>
-      <w:rPr>
-        <w:rFonts w:asciiTheme="minorHAnsi" w:eastAsiaTheme="minorEastAsia" w:hAnsiTheme="minorHAnsi" w:cstheme="minorBidi"/>
-        <w:sz w:val="22"/>
-        <w:szCs w:val="22"/>
-        <w:lang w:val="es-419" w:eastAsia="es-419" w:bidi="ar-SA"/>
-      </w:rPr>
-    </w:rPrDefault>
-    <w:pPrDefault>
-      <w:pPr>
-        <w:spacing w:after="160" w:line="259" w:lineRule="auto"/>
-      </w:pPr>
-    </w:pPrDefault>
-  </w:docDefaults>
-  <w:latentStyles w:defLockedState="0" w:defUIPriority="99" w:defSemiHidden="0" w:defUnhideWhenUsed="0" w:defQFormat="0" w:count="374">
-    <w:lsdException w:name="Normal" w:uiPriority="0" w:qFormat="1"/>
-    <w:lsdException w:name="heading 1" w:uiPriority="9" w:qFormat="1"/>
-    <w:lsdException w:name="heading 2" w:semiHidden="1" w:uiPriority="9" w:unhideWhenUsed="1" w:qFormat="1"/>
-    <w:lsdException w:name="heading 3" w:semiHidden="1" w:uiPriority="9" w:unhideWhenUsed="1" w:qFormat="1"/>
-    <w:lsdException w:name="heading 4" w:semiHidden="1" w:uiPriority="9" w:unhideWhenUsed="1" w:qFormat="1"/>
-    <w:lsdException w:name="heading 5" w:semiHidden="1" w:uiPriority="9" w:unhideWhenUsed="1" w:qFormat="1"/>
-    <w:lsdException w:name="heading 6" w:semiHidden="1" w:uiPriority="9" w:unhideWhenUsed="1" w:qFormat="1"/>
-    <w:lsdException w:name="heading 7" w:semiHidden="1" w:uiPriority="9" w:unhideWhenUsed="1" w:qFormat="1"/>
-    <w:lsdException w:name="heading 8" w:semiHidden="1" w:uiPriority="9" w:unhideWhenUsed="1" w:qFormat="1"/>
-    <w:lsdException w:name="heading 9" w:semiHidden="1" w:uiPriority="9" w:unhideWhenUsed="1" w:qFormat="1"/>
-    <w:lsdException w:name="index 1" w:semiHidden="1" w:unhideWhenUsed="1"/>
-    <w:lsdException w:name="index 2" w:semiHidden="1" w:unhideWhenUsed="1"/>
-    <w:lsdException w:name="index 3" w:semiHidden="1" w:unhideWhenUsed="1"/>
-    <w:lsdException w:name="index 4" w:semiHidden="1" w:unhideWhenUsed="1"/>
-    <w:lsdException w:name="index 5" w:semiHidden="1" w:unhideWhenUsed="1"/>
-    <w:lsdException w:name="index 6" w:semiHidden="1" w:unhideWhenUsed="1"/>
-    <w:lsdException w:name="index 7" w:semiHidden="1" w:unhideWhenUsed="1"/>
-    <w:lsdException w:name="index 8" w:semiHidden="1" w:unhideWhenUsed="1"/>
-    <w:lsdException w:name="index 9" w:semiHidden="1" w:unhideWhenUsed="1"/>
-    <w:lsdException w:name="toc 1" w:semiHidden="1" w:uiPriority="39" w:unhideWhenUsed="1"/>
-    <w:lsdException w:name="toc 2" w:semiHidden="1" w:uiPriority="39" w:unhideWhenUsed="1"/>
-    <w:lsdException w:name="toc 3" w:semiHidden="1" w:uiPriority="39" w:unhideWhenUsed="1"/>
-    <w:lsdException w:name="toc 4" w:semiHidden="1" w:uiPriority="39" w:unhideWhenUsed="1"/>
-    <w:lsdException w:name="toc 5" w:semiHidden="1" w:uiPriority="39" w:unhideWhenUsed="1"/>
-    <w:lsdException w:name="toc 6" w:semiHidden="1" w:uiPriority="39" w:unhideWhenUsed="1"/>
-    <w:lsdException w:name="toc 7" w:semiHidden="1" w:uiPriority="39" w:unhideWhenUsed="1"/>
-    <w:lsdException w:name="toc 8" w:semiHidden="1" w:uiPriority="39" w:unhideWhenUsed="1"/>
-    <w:lsdException w:name="toc 9" w:semiHidden="1" w:uiPriority="39" w:unhideWhenUsed="1"/>
-    <w:lsdException w:name="Normal Indent" w:semiHidden="1" w:unhideWhenUsed="1"/>
-    <w:lsdException w:name="footnote text" w:semiHidden="1" w:unhideWhenUsed="1"/>
-    <w:lsdException w:name="annotation text" w:semiHidden="1" w:unhideWhenUsed="1"/>
-    <w:lsdException w:name="header" w:semiHidden="1" w:unhideWhenUsed="1"/>
-    <w:lsdException w:name="footer" w:semiHidden="1" w:unhideWhenUsed="1"/>
-    <w:lsdException w:name="index heading" w:semiHidden="1" w:unhideWhenUsed="1"/>
-    <w:lsdException w:name="caption" w:semiHidden="1" w:uiPriority="35" w:unhideWhenUsed="1" w:qFormat="1"/>
-    <w:lsdException w:name="table of figures" w:semiHidden="1" w:unhideWhenUsed="1"/>
-    <w:lsdException w:name="envelope address" w:semiHidden="1" w:unhideWhenUsed="1"/>
-    <w:lsdException w:name="envelope return" w:semiHidden="1" w:unhideWhenUsed="1"/>
-    <w:lsdException w:name="footnote reference" w:semiHidden="1" w:unhideWhenUsed="1"/>
-    <w:lsdException w:name="annotation reference" w:semiHidden="1" w:unhideWhenUsed="1"/>
-    <w:lsdException w:name="line number" w:semiHidden="1" w:unhideWhenUsed="1"/>
-    <w:lsdException w:name="page number" w:semiHidden="1" w:unhideWhenUsed="1"/>
-    <w:lsdException w:name="endnote reference" w:semiHidden="1" w:unhideWhenUsed="1"/>
-    <w:lsdException w:name="endnote text" w:semiHidden="1" w:unhideWhenUsed="1"/>
-    <w:lsdException w:name="table of authorities" w:semiHidden="1" w:unhideWhenUsed="1"/>
-    <w:lsdException w:name="macro" w:semiHidden="1" w:unhideWhenUsed="1"/>
-    <w:lsdException w:name="toa heading" w:semiHidden="1" w:unhideWhenUsed="1"/>
-    <w:lsdException w:name="List" w:semiHidden="1" w:unhideWhenUsed="1"/>
-    <w:lsdException w:name="List Bullet" w:semiHidden="1" w:unhideWhenUsed="1"/>
-    <w:lsdException w:name="List Number" w:semiHidden="1" w:unhideWhenUsed="1"/>
-    <w:lsdException w:name="List 2" w:semiHidden="1" w:unhideWhenUsed="1"/>
-    <w:lsdException w:name="List 3" w:semiHidden="1" w:unhideWhenUsed="1"/>
-    <w:lsdException w:name="List 4" w:semiHidden="1" w:unhideWhenUsed="1"/>
-    <w:lsdException w:name="List 5" w:semiHidden="1" w:unhideWhenUsed="1"/>
-    <w:lsdException w:name="List Bullet 2" w:semiHidden="1" w:unhideWhenUsed="1"/>
-    <w:lsdException w:name="List Bullet 3" w:semiHidden="1" w:unhideWhenUsed="1"/>
-    <w:lsdException w:name="List Bullet 4" w:semiHidden="1" w:unhideWhenUsed="1"/>
-    <w:lsdException w:name="List Bullet 5" w:semiHidden="1" w:unhideWhenUsed="1"/>
-    <w:lsdException w:name="List Number 2" w:semiHidden="1" w:unhideWhenUsed="1"/>
-    <w:lsdException w:name="List Number 3" w:semiHidden="1" w:unhideWhenUsed="1"/>
-    <w:lsdException w:name="List Number 4" w:semiHidden="1" w:unhideWhenUsed="1"/>
-    <w:lsdException w:name="List Number 5" w:semiHidden="1" w:unhideWhenUsed="1"/>
-    <w:lsdException w:name="Title" w:uiPriority="10" w:qFormat="1"/>
-    <w:lsdException w:name="Closing" w:semiHidden="1" w:unhideWhenUsed="1"/>
-    <w:lsdException w:name="Signature" w:semiHidden="1" w:unhideWhenUsed="1"/>
-    <w:lsdException w:name="Default Paragraph Font" w:semiHidden="1" w:uiPriority="1" w:unhideWhenUsed="1"/>
-    <w:lsdException w:name="Body Text" w:semiHidden="1" w:unhideWhenUsed="1"/>
-    <w:lsdException w:name="Body Text Indent" w:semiHidden="1" w:unhideWhenUsed="1"/>
-    <w:lsdException w:name="List Continue" w:semiHidden="1" w:unhideWhenUsed="1"/>
-    <w:lsdException w:name="List Continue 2" w:semiHidden="1" w:unhideWhenUsed="1"/>
-    <w:lsdException w:name="List Continue 3" w:semiHidden="1" w:unhideWhenUsed="1"/>
-    <w:lsdException w:name="List Continue 4" w:semiHidden="1" w:unhideWhenUsed="1"/>
-    <w:lsdException w:name="List Continue 5" w:semiHidden="1" w:unhideWhenUsed="1"/>
-    <w:lsdException w:name="Message Header" w:semiHidden="1" w:unhideWhenUsed="1"/>
-    <w:lsdException w:name="Subtitle" w:uiPriority="11" w:qFormat="1"/>
-    <w:lsdException w:name="Salutation" w:semiHidden="1" w:unhideWhenUsed="1"/>
-    <w:lsdException w:name="Date" w:semiHidden="1" w:unhideWhenUsed="1"/>
-    <w:lsdException w:name="Body Text First Indent" w:semiHidden="1" w:unhideWhenUsed="1"/>
-    <w:lsdException w:name="Body Text First Indent 2" w:semiHidden="1" w:unhideWhenUsed="1"/>
-    <w:lsdException w:name="Note Heading" w:semiHidden="1" w:unhideWhenUsed="1"/>
-    <w:lsdException w:name="Body Text 2" w:semiHidden="1" w:unhideWhenUsed="1"/>
-    <w:lsdException w:name="Body Text 3" w:semiHidden="1" w:unhideWhenUsed="1"/>
-    <w:lsdException w:name="Body Text Indent 2" w:semiHidden="1" w:unhideWhenUsed="1"/>
-    <w:lsdException w:name="Body Text Indent 3" w:semiHidden="1" w:unhideWhenUsed="1"/>
-    <w:lsdException w:name="Block Text" w:semiHidden="1" w:unhideWhenUsed="1"/>
-    <w:lsdException w:name="Hyperlink" w:semiHidden="1" w:unhideWhenUsed="1"/>
-    <w:lsdException w:name="FollowedHyperlink" w:semiHidden="1" w:unhideWhenUsed="1"/>
-    <w:lsdException w:name="Strong" w:uiPriority="22" w:qFormat="1"/>
-    <w:lsdException w:name="Emphasis" w:uiPriority="20" w:qFormat="1"/>
-    <w:lsdException w:name="Document Map" w:semiHidden="1" w:unhideWhenUsed="1"/>
-    <w:lsdException w:name="Plain Text" w:semiHidden="1" w:unhideWhenUsed="1"/>
-    <w:lsdException w:name="E-mail Signature" w:semiHidden="1" w:unhideWhenUsed="1"/>
-    <w:lsdException w:name="HTML Top of Form" w:semiHidden="1" w:unhideWhenUsed="1"/>
-    <w:lsdException w:name="HTML Bottom of Form" w:semiHidden="1" w:unhideWhenUsed="1"/>
-    <w:lsdException w:name="Normal (Web)" w:semiHidden="1" w:unhideWhenUsed="1"/>
-    <w:lsdException w:name="HTML Acronym" w:semiHidden="1" w:unhideWhenUsed="1"/>
-    <w:lsdException w:name="HTML Address" w:semiHidden="1" w:unhideWhenUsed="1"/>
-    <w:lsdException w:name="HTML Cite" w:semiHidden="1" w:unhideWhenUsed="1"/>
-    <w:lsdException w:name="HTML Code" w:semiHidden="1" w:unhideWhenUsed="1"/>
-    <w:lsdException w:name="HTML Definition" w:semiHidden="1" w:unhideWhenUsed="1"/>
-    <w:lsdException w:name="HTML Keyboard" w:semiHidden="1" w:unhideWhenUsed="1"/>
-    <w:lsdException w:name="HTML Preformatted" w:semiHidden="1" w:unhideWhenUsed="1"/>
-    <w:lsdException w:name="HTML Sample" w:semiHidden="1" w:unhideWhenUsed="1"/>
-    <w:lsdException w:name="HTML Typewriter" w:semiHidden="1" w:unhideWhenUsed="1"/>
-    <w:lsdException w:name="HTML Variable" w:semiHidden="1" w:unhideWhenUsed="1"/>
-    <w:lsdException w:name="Normal Table" w:semiHidden="1" w:unhideWhenUsed="1"/>
-    <w:lsdException w:name="annotation subject" w:semiHidden="1" w:unhideWhenUsed="1"/>
-    <w:lsdException w:name="No List" w:semiHidden="1" w:unhideWhenUsed="1"/>
-    <w:lsdException w:name="Outline List 1" w:semiHidden="1" w:unhideWhenUsed="1"/>
-    <w:lsdException w:name="Outline List 2" w:semiHidden="1" w:unhideWhenUsed="1"/>
-    <w:lsdException w:name="Outline List 3" w:semiHidden="1" w:unhideWhenUsed="1"/>
-    <w:lsdException w:name="Table Simple 1" w:semiHidden="1" w:unhideWhenUsed="1"/>
-    <w:lsdException w:name="Table Simple 2" w:semiHidden="1" w:unhideWhenUsed="1"/>
-    <w:lsdException w:name="Table Simple 3" w:semiHidden="1" w:unhideWhenUsed="1"/>
-    <w:lsdException w:name="Table Classic 1" w:semiHidden="1" w:unhideWhenUsed="1"/>
-    <w:lsdException w:name="Table Classic 2" w:semiHidden="1" w:unhideWhenUsed="1"/>
-    <w:lsdException w:name="Table Classic 3" w:semiHidden="1" w:unhideWhenUsed="1"/>
-    <w:lsdException w:name="Table Classic 4" w:semiHidden="1" w:unhideWhenUsed="1"/>
-    <w:lsdException w:name="Table Colorful 1" w:semiHidden="1" w:unhideWhenUsed="1"/>
-    <w:lsdException w:name="Table Colorful 2" w:semiHidden="1" w:unhideWhenUsed="1"/>
-    <w:lsdException w:name="Table Colorful 3" w:semiHidden="1" w:unhideWhenUsed="1"/>
-    <w:lsdException w:name="Table Columns 1" w:semiHidden="1" w:unhideWhenUsed="1"/>
-    <w:lsdException w:name="Table Columns 2" w:semiHidden="1" w:unhideWhenUsed="1"/>
-    <w:lsdException w:name="Table Columns 3" w:semiHidden="1" w:unhideWhenUsed="1"/>
-    <w:lsdException w:name="Table Columns 4" w:semiHidden="1" w:unhideWhenUsed="1"/>
-    <w:lsdException w:name="Table Columns 5" w:semiHidden="1" w:unhideWhenUsed="1"/>
-    <w:lsdException w:name="Table Grid 1" w:semiHidden="1" w:unhideWhenUsed="1"/>
-    <w:lsdException w:name="Table Grid 2" w:semiHidden="1" w:unhideWhenUsed="1"/>
-    <w:lsdException w:name="Table Grid 3" w:semiHidden="1" w:unhideWhenUsed="1"/>
-    <w:lsdException w:name="Table Grid 4" w:semiHidden="1" w:unhideWhenUsed="1"/>
-    <w:lsdException w:name="Table Grid 5" w:semiHidden="1" w:unhideWhenUsed="1"/>
-    <w:lsdException w:name="Table Grid 6" w:semiHidden="1" w:unhideWhenUsed="1"/>
-    <w:lsdException w:name="Table Grid 7" w:semiHidden="1" w:unhideWhenUsed="1"/>
-    <w:lsdException w:name="Table Grid 8" w:semiHidden="1" w:unhideWhenUsed="1"/>
-    <w:lsdException w:name="Table List 1" w:semiHidden="1" w:unhideWhenUsed="1"/>
-    <w:lsdException w:name="Table List 2" w:semiHidden="1" w:unhideWhenUsed="1"/>
-    <w:lsdException w:name="Table List 3" w:semiHidden="1" w:unhideWhenUsed="1"/>
-    <w:lsdException w:name="Table List 4" w:semiHidden="1" w:unhideWhenUsed="1"/>
-    <w:lsdException w:name="Table List 5" w:semiHidden="1" w:unhideWhenUsed="1"/>
-    <w:lsdException w:name="Table List 6" w:semiHidden="1" w:unhideWhenUsed="1"/>
-    <w:lsdException w:name="Table List 7" w:semiHidden="1" w:unhideWhenUsed="1"/>
-    <w:lsdException w:name="Table List 8" w:semiHidden="1" w:unhideWhenUsed="1"/>
-    <w:lsdException w:name="Table 3D effects 1" w:semiHidden="1" w:unhideWhenUsed="1"/>
-    <w:lsdException w:name="Table 3D effects 2" w:semiHidden="1" w:unhideWhenUsed="1"/>
-    <w:lsdException w:name="Table 3D effects 3" w:semiHidden="1" w:unhideWhenUsed="1"/>
-    <w:lsdException w:name="Table Contemporary" w:semiHidden="1" w:unhideWhenUsed="1"/>
-    <w:lsdException w:name="Table Elegant" w:semiHidden="1" w:unhideWhenUsed="1"/>
-    <w:lsdException w:name="Table Professional" w:semiHidden="1" w:unhideWhenUsed="1"/>
-    <w:lsdException w:name="Table Subtle 1" w:semiHidden="1" w:unhideWhenUsed="1"/>
-    <w:lsdException w:name="Table Subtle 2" w:semiHidden="1" w:unhideWhenUsed="1"/>
-    <w:lsdException w:name="Table Web 1" w:semiHidden="1" w:unhideWhenUsed="1"/>
-    <w:lsdException w:name="Table Web 2" w:semiHidden="1" w:unhideWhenUsed="1"/>
-    <w:lsdException w:name="Table Web 3" w:semiHidden="1" w:unhideWhenUsed="1"/>
-    <w:lsdException w:name="Balloon Text" w:semiHidden="1" w:unhideWhenUsed="1"/>
-    <w:lsdException w:name="Table Grid" w:uiPriority="39"/>
-    <w:lsdException w:name="Table Theme" w:semiHidden="1" w:unhideWhenUsed="1"/>
-    <w:lsdException w:name="Placeholder Text" w:semiHidden="1"/>
-    <w:lsdException w:name="No Spacing" w:uiPriority="1" w:qFormat="1"/>
-    <w:lsdException w:name="Light Shading" w:uiPriority="60"/>
-    <w:lsdException w:name="Light List" w:uiPriority="61"/>
-    <w:lsdException w:name="Light Grid" w:uiPriority="62"/>
-    <w:lsdException w:name="Medium Shading 1" w:uiPriority="63"/>
-    <w:lsdException w:name="Medium Shading 2" w:uiPriority="64"/>
-    <w:lsdException w:name="Medium List 1" w:uiPriority="65"/>
-    <w:lsdException w:name="Medium List 2" w:uiPriority="66"/>
-    <w:lsdException w:name="Medium Grid 1" w:uiPriority="67"/>
-    <w:lsdException w:name="Medium Grid 2" w:uiPriority="68"/>
-    <w:lsdException w:name="Medium Grid 3" w:uiPriority="69"/>
-    <w:lsdException w:name="Dark List" w:uiPriority="70"/>
-    <w:lsdException w:name="Colorful Shading" w:uiPriority="71"/>
-    <w:lsdException w:name="Colorful List" w:uiPriority="72"/>
-    <w:lsdException w:name="Colorful Grid" w:uiPriority="73"/>
-    <w:lsdException w:name="Light Shading Accent 1" w:uiPriority="60"/>
-    <w:lsdException w:name="Light List Accent 1" w:uiPriority="61"/>
-    <w:lsdException w:name="Light Grid Accent 1" w:uiPriority="62"/>
-    <w:lsdException w:name="Medium Shading 1 Accent 1" w:uiPriority="63"/>
-    <w:lsdException w:name="Medium Shading 2 Accent 1" w:uiPriority="64"/>
-    <w:lsdException w:name="Medium List 1 Accent 1" w:uiPriority="65"/>
-    <w:lsdException w:name="Revision" w:semiHidden="1"/>
-    <w:lsdException w:name="List Paragraph" w:uiPriority="34" w:qFormat="1"/>
-    <w:lsdException w:name="Quote" w:uiPriority="29" w:qFormat="1"/>
-    <w:lsdException w:name="Intense Quote" w:uiPriority="30" w:qFormat="1"/>
-    <w:lsdException w:name="Medium List 2 Accent 1" w:uiPriority="66"/>
-    <w:lsdException w:name="Medium Grid 1 Accent 1" w:uiPriority="67"/>
-    <w:lsdException w:name="Medium Grid 2 Accent 1" w:uiPriority="68"/>
-    <w:lsdException w:name="Medium Grid 3 Accent 1" w:uiPriority="69"/>
-    <w:lsdException w:name="Dark List Accent 1" w:uiPriority="70"/>
-    <w:lsdException w:name="Colorful Shading Accent 1" w:uiPriority="71"/>
-    <w:lsdException w:name="Colorful List Accent 1" w:uiPriority="72"/>
-    <w:lsdException w:name="Colorful Grid Accent 1" w:uiPriority="73"/>
-    <w:lsdException w:name="Light Shading Accent 2" w:uiPriority="60"/>
-    <w:lsdException w:name="Light List Accent 2" w:uiPriority="61"/>
-    <w:lsdException w:name="Light Grid Accent 2" w:uiPriority="62"/>
-    <w:lsdException w:name="Medium Shading 1 Accent 2" w:uiPriority="63"/>
-    <w:lsdException w:name="Medium Shading 2 Accent 2" w:uiPriority="64"/>
-    <w:lsdException w:name="Medium List 1 Accent 2" w:uiPriority="65"/>
-    <w:lsdException w:name="Medium List 2 Accent 2" w:uiPriority="66"/>
-    <w:lsdException w:name="Medium Grid 1 Accent 2" w:uiPriority="67"/>
-    <w:lsdException w:name="Medium Grid 2 Accent 2" w:uiPriority="68"/>
-    <w:lsdException w:name="Medium Grid 3 Accent 2" w:uiPriority="69"/>
-    <w:lsdException w:name="Dark List Accent 2" w:uiPriority="70"/>
-    <w:lsdException w:name="Colorful Shading Accent 2" w:uiPriority="71"/>
-    <w:lsdException w:name="Colorful List Accent 2" w:uiPriority="72"/>
-    <w:lsdException w:name="Colorful Grid Accent 2" w:uiPriority="73"/>
-    <w:lsdException w:name="Light Shading Accent 3" w:uiPriority="60"/>
-    <w:lsdException w:name="Light List Accent 3" w:uiPriority="61"/>
-    <w:lsdException w:name="Light Grid Accent 3" w:uiPriority="62"/>
-    <w:lsdException w:name="Medium Shading 1 Accent 3" w:uiPriority="63"/>
-    <w:lsdException w:name="Medium Shading 2 Accent 3" w:uiPriority="64"/>
-    <w:lsdException w:name="Medium List 1 Accent 3" w:uiPriority="65"/>
-    <w:lsdException w:name="Medium List 2 Accent 3" w:uiPriority="66"/>
-    <w:lsdException w:name="Medium Grid 1 Accent 3" w:uiPriority="67"/>
-    <w:lsdException w:name="Medium Grid 2 Accent 3" w:uiPriority="68"/>
-    <w:lsdException w:name="Medium Grid 3 Accent 3" w:uiPriority="69"/>
-    <w:lsdException w:name="Dark List Accent 3" w:uiPriority="70"/>
-    <w:lsdException w:name="Colorful Shading Accent 3" w:uiPriority="71"/>
-    <w:lsdException w:name="Colorful List Accent 3" w:uiPriority="72"/>
-    <w:lsdException w:name="Colorful Grid Accent 3" w:uiPriority="73"/>
-    <w:lsdException w:name="Light Shading Accent 4" w:uiPriority="60"/>
-    <w:lsdException w:name="Light List Accent 4" w:uiPriority="61"/>
-    <w:lsdException w:name="Light Grid Accent 4" w:uiPriority="62"/>
-    <w:lsdException w:name="Medium Shading 1 Accent 4" w:uiPriority="63"/>
-    <w:lsdException w:name="Medium Shading 2 Accent 4" w:uiPriority="64"/>
-    <w:lsdException w:name="Medium List 1 Accent 4" w:uiPriority="65"/>
-    <w:lsdException w:name="Medium List 2 Accent 4" w:uiPriority="66"/>
-    <w:lsdException w:name="Medium Grid 1 Accent 4" w:uiPriority="67"/>
-    <w:lsdException w:name="Medium Grid 2 Accent 4" w:uiPriority="68"/>
-    <w:lsdException w:name="Medium Grid 3 Accent 4" w:uiPriority="69"/>
-    <w:lsdException w:name="Dark List Accent 4" w:uiPriority="70"/>
-    <w:lsdException w:name="Colorful Shading Accent 4" w:uiPriority="71"/>
-    <w:lsdException w:name="Colorful List Accent 4" w:uiPriority="72"/>
-    <w:lsdException w:name="Colorful Grid Accent 4" w:uiPriority="73"/>
-    <w:lsdException w:name="Light Shading Accent 5" w:uiPriority="60"/>
-    <w:lsdException w:name="Light List Accent 5" w:uiPriority="61"/>
-    <w:lsdException w:name="Light Grid Accent 5" w:uiPriority="62"/>
-    <w:lsdException w:name="Medium Shading 1 Accent 5" w:uiPriority="63"/>
-    <w:lsdException w:name="Medium Shading 2 Accent 5" w:uiPriority="64"/>
-    <w:lsdException w:name="Medium List 1 Accent 5" w:uiPriority="65"/>
-    <w:lsdException w:name="Medium List 2 Accent 5" w:uiPriority="66"/>
-    <w:lsdException w:name="Medium Grid 1 Accent 5" w:uiPriority="67"/>
-    <w:lsdException w:name="Medium Grid 2 Accent 5" w:uiPriority="68"/>
-    <w:lsdException w:name="Medium Grid 3 Accent 5" w:uiPriority="69"/>
-    <w:lsdException w:name="Dark List Accent 5" w:uiPriority="70"/>
-    <w:lsdException w:name="Colorful Shading Accent 5" w:uiPriority="71"/>
-    <w:lsdException w:name="Colorful List Accent 5" w:uiPriority="72"/>
-    <w:lsdException w:name="Colorful Grid Accent 5" w:uiPriority="73"/>
-    <w:lsdException w:name="Light Shading Accent 6" w:uiPriority="60"/>
-    <w:lsdException w:name="Light List Accent 6" w:uiPriority="61"/>
-    <w:lsdException w:name="Light Grid Accent 6" w:uiPriority="62"/>
-    <w:lsdException w:name="Medium Shading 1 Accent 6" w:uiPriority="63"/>
-    <w:lsdException w:name="Medium Shading 2 Accent 6" w:uiPriority="64"/>
-    <w:lsdException w:name="Medium List 1 Accent 6" w:uiPriority="65"/>
-    <w:lsdException w:name="Medium List 2 Accent 6" w:uiPriority="66"/>
-    <w:lsdException w:name="Medium Grid 1 Accent 6" w:uiPriority="67"/>
-    <w:lsdException w:name="Medium Grid 2 Accent 6" w:uiPriority="68"/>
-    <w:lsdException w:name="Medium Grid 3 Accent 6" w:uiPriority="69"/>
-    <w:lsdException w:name="Dark List Accent 6" w:uiPriority="70"/>
-    <w:lsdException w:name="Colorful Shading Accent 6" w:uiPriority="71"/>
-    <w:lsdException w:name="Colorful List Accent 6" w:uiPriority="72"/>
-    <w:lsdException w:name="Colorful Grid Accent 6" w:uiPriority="73"/>
-    <w:lsdException w:name="Subtle Emphasis" w:uiPriority="19" w:qFormat="1"/>
-    <w:lsdException w:name="Intense Emphasis" w:uiPriority="21" w:qFormat="1"/>
-    <w:lsdException w:name="Subtle Reference" w:uiPriority="31" w:qFormat="1"/>
-    <w:lsdException w:name="Intense Reference" w:uiPriority="32" w:qFormat="1"/>
-    <w:lsdException w:name="Book Title" w:uiPriority="33" w:qFormat="1"/>
-    <w:lsdException w:name="Bibliography" w:semiHidden="1" w:uiPriority="37" w:unhideWhenUsed="1"/>
-    <w:lsdException w:name="TOC Heading" w:semiHidden="1" w:uiPriority="39" w:unhideWhenUsed="1" w:qFormat="1"/>
-    <w:lsdException w:name="Plain Table 1" w:uiPriority="41"/>
-    <w:lsdException w:name="Plain Table 2" w:uiPriority="42"/>
-    <w:lsdException w:name="Plain Table 3" w:uiPriority="43"/>
-    <w:lsdException w:name="Plain Table 4" w:uiPriority="44"/>
-    <w:lsdException w:name="Plain Table 5" w:uiPriority="45"/>
-    <w:lsdException w:name="Grid Table Light" w:uiPriority="40"/>
-    <w:lsdException w:name="Grid Table 1 Light" w:uiPriority="46"/>
-    <w:lsdException w:name="Grid Table 2" w:uiPriority="47"/>
-    <w:lsdException w:name="Grid Table 3" w:uiPriority="48"/>
-    <w:lsdException w:name="Grid Table 4" w:uiPriority="49"/>
-    <w:lsdException w:name="Grid Table 5 Dark" w:uiPriority="50"/>
-    <w:lsdException w:name="Grid Table 6 Colorful" w:uiPriority="51"/>
-    <w:lsdException w:name="Grid Table 7 Colorful" w:uiPriority="52"/>
-    <w:lsdException w:name="Grid Table 1 Light Accent 1" w:uiPriority="46"/>
-    <w:lsdException w:name="Grid Table 2 Accent 1" w:uiPriority="47"/>
-    <w:lsdException w:name="Grid Table 3 Accent 1" w:uiPriority="48"/>
-    <w:lsdException w:name="Grid Table 4 Accent 1" w:uiPriority="49"/>
-    <w:lsdException w:name="Grid Table 5 Dark Accent 1" w:uiPriority="50"/>
-    <w:lsdException w:name="Grid Table 6 Colorful Accent 1" w:uiPriority="51"/>
-    <w:lsdException w:name="Grid Table 7 Colorful Accent 1" w:uiPriority="52"/>
-    <w:lsdException w:name="Grid Table 1 Light Accent 2" w:uiPriority="46"/>
-    <w:lsdException w:name="Grid Table 2 Accent 2" w:uiPriority="47"/>
-    <w:lsdException w:name="Grid Table 3 Accent 2" w:uiPriority="48"/>
-    <w:lsdException w:name="Grid Table 4 Accent 2" w:uiPriority="49"/>
-    <w:lsdException w:name="Grid Table 5 Dark Accent 2" w:uiPriority="50"/>
-    <w:lsdException w:name="Grid Table 6 Colorful Accent 2" w:uiPriority="51"/>
-    <w:lsdException w:name="Grid Table 7 Colorful Accent 2" w:uiPriority="52"/>
-    <w:lsdException w:name="Grid Table 1 Light Accent 3" w:uiPriority="46"/>
-    <w:lsdException w:name="Grid Table 2 Accent 3" w:uiPriority="47"/>
-    <w:lsdException w:name="Grid Table 3 Accent 3" w:uiPriority="48"/>
-    <w:lsdException w:name="Grid Table 4 Accent 3" w:uiPriority="49"/>
-    <w:lsdException w:name="Grid Table 5 Dark Accent 3" w:uiPriority="50"/>
-    <w:lsdException w:name="Grid Table 6 Colorful Accent 3" w:uiPriority="51"/>
-    <w:lsdException w:name="Grid Table 7 Colorful Accent 3" w:uiPriority="52"/>
-    <w:lsdException w:name="Grid Table 1 Light Accent 4" w:uiPriority="46"/>
-    <w:lsdException w:name="Grid Table 2 Accent 4" w:uiPriority="47"/>
-    <w:lsdException w:name="Grid Table 3 Accent 4" w:uiPriority="48"/>
-    <w:lsdException w:name="Grid Table 4 Accent 4" w:uiPriority="49"/>
-    <w:lsdException w:name="Grid Table 5 Dark Accent 4" w:uiPriority="50"/>
-    <w:lsdException w:name="Grid Table 6 Colorful Accent 4" w:uiPriority="51"/>
-    <w:lsdException w:name="Grid Table 7 Colorful Accent 4" w:uiPriority="52"/>
-    <w:lsdException w:name="Grid Table 1 Light Accent 5" w:uiPriority="46"/>
-    <w:lsdException w:name="Grid Table 2 Accent 5" w:uiPriority="47"/>
-    <w:lsdException w:name="Grid Table 3 Accent 5" w:uiPriority="48"/>
-    <w:lsdException w:name="Grid Table 4 Accent 5" w:uiPriority="49"/>
-    <w:lsdException w:name="Grid Table 5 Dark Accent 5" w:uiPriority="50"/>
-    <w:lsdException w:name="Grid Table 6 Colorful Accent 5" w:uiPriority="51"/>
-    <w:lsdException w:name="Grid Table 7 Colorful Accent 5" w:uiPriority="52"/>
-    <w:lsdException w:name="Grid Table 1 Light Accent 6" w:uiPriority="46"/>
-    <w:lsdException w:name="Grid Table 2 Accent 6" w:uiPriority="47"/>
-    <w:lsdException w:name="Grid Table 3 Accent 6" w:uiPriority="48"/>
-    <w:lsdException w:name="Grid Table 4 Accent 6" w:uiPriority="49"/>
-    <w:lsdException w:name="Grid Table 5 Dark Accent 6" w:uiPriority="50"/>
-    <w:lsdException w:name="Grid Table 6 Colorful Accent 6" w:uiPriority="51"/>
-    <w:lsdException w:name="Grid Table 7 Colorful Accent 6" w:uiPriority="52"/>
-    <w:lsdException w:name="List Table 1 Light" w:uiPriority="46"/>
-    <w:lsdException w:name="List Table 2" w:uiPriority="47"/>
-    <w:lsdException w:name="List Table 3" w:uiPriority="48"/>
-    <w:lsdException w:name="List Table 4" w:uiPriority="49"/>
-    <w:lsdException w:name="List Table 5 Dark" w:uiPriority="50"/>
-    <w:lsdException w:name="List Table 6 Colorful" w:uiPriority="51"/>
-    <w:lsdException w:name="List Table 7 Colorful" w:uiPriority="52"/>
-    <w:lsdException w:name="List Table 1 Light Accent 1" w:uiPriority="46"/>
-    <w:lsdException w:name="List Table 2 Accent 1" w:uiPriority="47"/>
-    <w:lsdException w:name="List Table 3 Accent 1" w:uiPriority="48"/>
-    <w:lsdException w:name="List Table 4 Accent 1" w:uiPriority="49"/>
-    <w:lsdException w:name="List Table 5 Dark Accent 1" w:uiPriority="50"/>
-    <w:lsdException w:name="List Table 6 Colorful Accent 1" w:uiPriority="51"/>
-    <w:lsdException w:name="List Table 7 Colorful Accent 1" w:uiPriority="52"/>
-    <w:lsdException w:name="List Table 1 Light Accent 2" w:uiPriority="46"/>
-    <w:lsdException w:name="List Table 2 Accent 2" w:uiPriority="47"/>
-    <w:lsdException w:name="List Table 3 Accent 2" w:uiPriority="48"/>
-    <w:lsdException w:name="List Table 4 Accent 2" w:uiPriority="49"/>
-    <w:lsdException w:name="List Table 5 Dark Accent 2" w:uiPriority="50"/>
-    <w:lsdException w:name="List Table 6 Colorful Accent 2" w:uiPriority="51"/>
-    <w:lsdException w:name="List Table 7 Colorful Accent 2" w:uiPriority="52"/>
-    <w:lsdException w:name="List Table 1 Light Accent 3" w:uiPriority="46"/>
-    <w:lsdException w:name="List Table 2 Accent 3" w:uiPriority="47"/>
-    <w:lsdException w:name="List Table 3 Accent 3" w:uiPriority="48"/>
-    <w:lsdException w:name="List Table 4 Accent 3" w:uiPriority="49"/>
-    <w:lsdException w:name="List Table 5 Dark Accent 3" w:uiPriority="50"/>
-    <w:lsdException w:name="List Table 6 Colorful Accent 3" w:uiPriority="51"/>
-    <w:lsdException w:name="List Table 7 Colorful Accent 3" w:uiPriority="52"/>
-    <w:lsdException w:name="List Table 1 Light Accent 4" w:uiPriority="46"/>
-    <w:lsdException w:name="List Table 2 Accent 4" w:uiPriority="47"/>
-    <w:lsdException w:name="List Table 3 Accent 4" w:uiPriority="48"/>
-    <w:lsdException w:name="List Table 4 Accent 4" w:uiPriority="49"/>
-    <w:lsdException w:name="List Table 5 Dark Accent 4" w:uiPriority="50"/>
-    <w:lsdException w:name="List Table 6 Colorful Accent 4" w:uiPriority="51"/>
-    <w:lsdException w:name="List Table 7 Colorful Accent 4" w:uiPriority="52"/>
-    <w:lsdException w:name="List Table 1 Light Accent 5" w:uiPriority="46"/>
-    <w:lsdException w:name="List Table 2 Accent 5" w:uiPriority="47"/>
-    <w:lsdException w:name="List Table 3 Accent 5" w:uiPriority="48"/>
-    <w:lsdException w:name="List Table 4 Accent 5" w:uiPriority="49"/>
-    <w:lsdException w:name="List Table 5 Dark Accent 5" w:uiPriority="50"/>
-    <w:lsdException w:name="List Table 6 Colorful Accent 5" w:uiPriority="51"/>
-    <w:lsdException w:name="List Table 7 Colorful Accent 5" w:uiPriority="52"/>
-    <w:lsdException w:name="List Table 1 Light Accent 6" w:uiPriority="46"/>
-    <w:lsdException w:name="List Table 2 Accent 6" w:uiPriority="47"/>
-    <w:lsdException w:name="List Table 3 Accent 6" w:uiPriority="48"/>
-    <w:lsdException w:name="List Table 4 Accent 6" w:uiPriority="49"/>
-    <w:lsdException w:name="List Table 5 Dark Accent 6" w:uiPriority="50"/>
-    <w:lsdException w:name="List Table 6 Colorful Accent 6" w:uiPriority="51"/>
-    <w:lsdException w:name="List Table 7 Colorful Accent 6" w:uiPriority="52"/>
-    <w:lsdException w:name="Mention" w:semiHidden="1" w:unhideWhenUsed="1"/>
-    <w:lsdException w:name="Smart Hyperlink" w:semiHidden="1" w:unhideWhenUsed="1"/>
-    <w:lsdException w:name="Hashtag" w:semiHidden="1" w:unhideWhenUsed="1"/>
-  </w:latentStyles>
-  <w:style w:type="paragraph" w:default="1" w:styleId="Normal">
-    <w:name w:val="Normal"/>
-    <w:qFormat/>
-  </w:style>
-  <w:style w:type="character" w:default="1" w:styleId="Fuentedeprrafopredeter">
-    <w:name w:val="Default Paragraph Font"/>
-    <w:uiPriority w:val="1"/>
-    <w:semiHidden/>
-    <w:unhideWhenUsed/>
-  </w:style>
-  <w:style w:type="table" w:default="1" w:styleId="Tablanormal">
-    <w:name w:val="Normal Table"/>
-    <w:uiPriority w:val="99"/>
-    <w:semiHidden/>
-    <w:unhideWhenUsed/>
-    <w:tblPr>
-      <w:tblInd w:w="0" w:type="dxa"/>
-      <w:tblCellMar>
-        <w:top w:w="0" w:type="dxa"/>
-        <w:left w:w="108" w:type="dxa"/>
-        <w:bottom w:w="0" w:type="dxa"/>
-        <w:right w:w="108" w:type="dxa"/>
-      </w:tblCellMar>
-    </w:tblPr>
-  </w:style>
-  <w:style w:type="numbering" w:default="1" w:styleId="Sinlista">
-    <w:name w:val="No List"/>
-    <w:uiPriority w:val="99"/>
-    <w:semiHidden/>
-    <w:unhideWhenUsed/>
-  </w:style>
-  <w:style w:type="paragraph" w:customStyle="1" w:styleId="7B404400DBD04CC2A5FC72654A65D5DF">
-    <w:name w:val="7B404400DBD04CC2A5FC72654A65D5DF"/>
-    <w:rsid w:val="003101CC"/>
-  </w:style>
-  <w:style w:type="paragraph" w:customStyle="1" w:styleId="41FEDFDEB1CE4D3391EE43EFD814266C">
-    <w:name w:val="41FEDFDEB1CE4D3391EE43EFD814266C"/>
-    <w:rsid w:val="003101CC"/>
-  </w:style>
-  <w:style w:type="paragraph" w:customStyle="1" w:styleId="B6E2406E2A524104894C1E0AF6F11A00">
-    <w:name w:val="B6E2406E2A524104894C1E0AF6F11A00"/>
-    <w:rsid w:val="003101CC"/>
-  </w:style>
-</w:styles>
-</file>
-
-<file path=word/glossary/webSettings.xml><?xml version="1.0" encoding="utf-8"?>
-<w:webSettings xmlns:mc="http://schemas.openxmlformats.org/markup-compatibility/2006" xmlns:r="http://schemas.openxmlformats.org/officeDocument/2006/relationships" xmlns:w="http://schemas.openxmlformats.org/wordprocessingml/2006/main" xmlns:w14="http://schemas.microsoft.com/office/word/2010/wordml" xmlns:w15="http://schemas.microsoft.com/office/word/2012/wordml" xmlns:w16se="http://schemas.microsoft.com/office/word/2015/wordml/symex" mc:Ignorable="w14 w15 w16se">
-  <w:optimizeForBrowser/>
-  <w:allowPNG/>
-</w:webSettings>
 </file>
 
 <file path=word/theme/theme1.xml><?xml version="1.0" encoding="utf-8"?>
@@ -10960,7 +10142,7 @@
 </file>
 
 <file path=customXml/itemProps1.xml><?xml version="1.0" encoding="utf-8"?>
-<ds:datastoreItem xmlns:ds="http://schemas.openxmlformats.org/officeDocument/2006/customXml" ds:itemID="{A1421012-1AF9-49C1-AE28-E19D5640FD8B}">
+<ds:datastoreItem xmlns:ds="http://schemas.openxmlformats.org/officeDocument/2006/customXml" ds:itemID="{FFB1182C-4359-4165-9AA5-3195AE67C2FF}">
   <ds:schemaRefs>
     <ds:schemaRef ds:uri="http://schemas.openxmlformats.org/officeDocument/2006/bibliography"/>
   </ds:schemaRefs>

</xml_diff>